<commit_message>
cap nhật bài học 02/03/2021
</commit_message>
<xml_diff>
--- a/VOCABULAIRE/VOCABULAIRE SUU TẦM.docx
+++ b/VOCABULAIRE/VOCABULAIRE SUU TẦM.docx
@@ -71,6 +71,2425 @@
     <w:p>
       <w:pPr>
         <w:rPr>
+          <w:rFonts w:ascii="Raleway" w:hAnsi="Raleway"/>
+          <w:color w:val="5B6C77"/>
+          <w:sz w:val="23"/>
+          <w:szCs w:val="23"/>
+          <w:shd w:val="clear" w:color="auto" w:fill="FFFFFF"/>
+          <w:lang w:val="fr-FR"/>
+        </w:rPr>
+      </w:pPr>
+      <w:r>
+        <w:rPr>
+          <w:rFonts w:ascii="Segoe UI Symbol" w:hAnsi="Segoe UI Symbol" w:cs="Segoe UI Symbol"/>
+          <w:b/>
+          <w:bCs/>
+          <w:color w:val="0000FF"/>
+          <w:sz w:val="23"/>
+          <w:szCs w:val="23"/>
+          <w:bdr w:val="none" w:sz="0" w:space="0" w:color="auto" w:frame="1"/>
+          <w:shd w:val="clear" w:color="auto" w:fill="FFFFFF"/>
+          <w:lang w:val="fr-FR"/>
+        </w:rPr>
+        <w:t>➧</w:t>
+      </w:r>
+      <w:r>
+        <w:rPr>
+          <w:rFonts w:ascii="Raleway" w:hAnsi="Raleway"/>
+          <w:b/>
+          <w:bCs/>
+          <w:color w:val="0000FF"/>
+          <w:sz w:val="23"/>
+          <w:szCs w:val="23"/>
+          <w:bdr w:val="none" w:sz="0" w:space="0" w:color="auto" w:frame="1"/>
+          <w:shd w:val="clear" w:color="auto" w:fill="FFFFFF"/>
+          <w:lang w:val="fr-FR"/>
+        </w:rPr>
+        <w:t> </w:t>
+      </w:r>
+      <w:r>
+        <w:rPr>
+          <w:rFonts w:ascii="Raleway" w:hAnsi="Raleway"/>
+          <w:color w:val="5B6C77"/>
+          <w:sz w:val="23"/>
+          <w:szCs w:val="23"/>
+          <w:shd w:val="clear" w:color="auto" w:fill="FFFFFF"/>
+          <w:lang w:val="fr-FR"/>
+        </w:rPr>
+        <w:t>Bonjour</w:t>
+      </w:r>
+      <w:r>
+        <w:rPr>
+          <w:rFonts w:ascii="Raleway" w:hAnsi="Raleway"/>
+          <w:color w:val="5B6C77"/>
+          <w:sz w:val="23"/>
+          <w:szCs w:val="23"/>
+          <w:shd w:val="clear" w:color="auto" w:fill="FFFFFF"/>
+          <w:lang w:val="fr-FR"/>
+        </w:rPr>
+        <w:t xml:space="preserve"> Monsieur-&gt; messieur</w:t>
+      </w:r>
+      <w:r>
+        <w:rPr>
+          <w:rFonts w:ascii="Raleway" w:hAnsi="Raleway"/>
+          <w:color w:val="5B6C77"/>
+          <w:sz w:val="23"/>
+          <w:szCs w:val="23"/>
+          <w:shd w:val="clear" w:color="auto" w:fill="FFFFFF"/>
+          <w:lang w:val="fr-FR"/>
+        </w:rPr>
+        <w:t>s</w:t>
+      </w:r>
+      <w:r>
+        <w:rPr>
+          <w:rFonts w:ascii="Raleway" w:hAnsi="Raleway"/>
+          <w:color w:val="5B6C77"/>
+          <w:sz w:val="23"/>
+          <w:szCs w:val="23"/>
+          <w:shd w:val="clear" w:color="auto" w:fill="FFFFFF"/>
+          <w:lang w:val="fr-FR"/>
+        </w:rPr>
+        <w:t>, Madame-&gt;mes</w:t>
+      </w:r>
+      <w:r>
+        <w:rPr>
+          <w:rFonts w:ascii="Raleway" w:hAnsi="Raleway"/>
+          <w:color w:val="5B6C77"/>
+          <w:sz w:val="23"/>
+          <w:szCs w:val="23"/>
+          <w:shd w:val="clear" w:color="auto" w:fill="FFFFFF"/>
+          <w:lang w:val="fr-FR"/>
+        </w:rPr>
+        <w:t>dames</w:t>
+      </w:r>
+      <w:r>
+        <w:rPr>
+          <w:rFonts w:ascii="Raleway" w:hAnsi="Raleway"/>
+          <w:color w:val="5B6C77"/>
+          <w:sz w:val="23"/>
+          <w:szCs w:val="23"/>
+          <w:shd w:val="clear" w:color="auto" w:fill="FFFFFF"/>
+          <w:lang w:val="fr-FR"/>
+        </w:rPr>
+        <w:t>, Mademoiselle</w:t>
+      </w:r>
+      <w:r>
+        <w:rPr>
+          <w:rFonts w:ascii="Raleway" w:hAnsi="Raleway"/>
+          <w:color w:val="5B6C77"/>
+          <w:sz w:val="23"/>
+          <w:szCs w:val="23"/>
+          <w:shd w:val="clear" w:color="auto" w:fill="FFFFFF"/>
+          <w:lang w:val="fr-FR"/>
+        </w:rPr>
+        <w:t>s, Ly, Cathy,</w:t>
+      </w:r>
+    </w:p>
+    <w:p>
+      <w:pPr>
+        <w:rPr>
+          <w:rFonts w:ascii="Raleway" w:hAnsi="Raleway"/>
+          <w:color w:val="5B6C77"/>
+          <w:sz w:val="23"/>
+          <w:szCs w:val="23"/>
+          <w:shd w:val="clear" w:color="auto" w:fill="FFFFFF"/>
+          <w:lang w:val="fr-FR"/>
+        </w:rPr>
+      </w:pPr>
+      <w:r>
+        <w:rPr>
+          <w:rFonts w:ascii="Raleway" w:hAnsi="Raleway"/>
+          <w:color w:val="5B6C77"/>
+          <w:sz w:val="23"/>
+          <w:szCs w:val="23"/>
+          <w:shd w:val="clear" w:color="auto" w:fill="FFFFFF"/>
+          <w:lang w:val="fr-FR"/>
+        </w:rPr>
+        <w:t>Salut</w:t>
+      </w:r>
+    </w:p>
+    <w:p>
+      <w:pPr>
+        <w:rPr>
+          <w:rFonts w:ascii="Raleway" w:hAnsi="Raleway"/>
+          <w:color w:val="5B6C77"/>
+          <w:sz w:val="23"/>
+          <w:szCs w:val="23"/>
+          <w:shd w:val="clear" w:color="auto" w:fill="FFFFFF"/>
+          <w:lang w:val="fr-FR"/>
+        </w:rPr>
+      </w:pPr>
+      <w:r>
+        <w:rPr>
+          <w:rFonts w:ascii="Raleway" w:hAnsi="Raleway"/>
+          <w:color w:val="5B6C77"/>
+          <w:sz w:val="23"/>
+          <w:szCs w:val="23"/>
+          <w:shd w:val="clear" w:color="auto" w:fill="FFFFFF"/>
+          <w:lang w:val="fr-FR"/>
+        </w:rPr>
+        <w:t>Tất cả các danh từ tên quốc gia mà giống cái hoặc bắt đầu bằng 1 nguyên âm đều dùng giới từ EN…</w:t>
+      </w:r>
+    </w:p>
+    <w:p>
+      <w:pPr>
+        <w:rPr>
+          <w:rFonts w:ascii="Raleway" w:hAnsi="Raleway"/>
+          <w:color w:val="5B6C77"/>
+          <w:sz w:val="23"/>
+          <w:szCs w:val="23"/>
+          <w:shd w:val="clear" w:color="auto" w:fill="FFFFFF"/>
+          <w:lang w:val="fr-FR"/>
+        </w:rPr>
+      </w:pPr>
+      <w:r>
+        <w:rPr>
+          <w:rFonts w:ascii="Raleway" w:hAnsi="Raleway"/>
+          <w:color w:val="5B6C77"/>
+          <w:sz w:val="23"/>
+          <w:szCs w:val="23"/>
+          <w:shd w:val="clear" w:color="auto" w:fill="FFFFFF"/>
+          <w:lang w:val="fr-FR"/>
+        </w:rPr>
+        <w:t>Ex : en France, en Chine, en Autrice, en Angleterre…</w:t>
+      </w:r>
+    </w:p>
+    <w:p>
+      <w:pPr>
+        <w:rPr>
+          <w:rFonts w:ascii="Raleway" w:hAnsi="Raleway"/>
+          <w:color w:val="5B6C77"/>
+          <w:sz w:val="23"/>
+          <w:szCs w:val="23"/>
+          <w:shd w:val="clear" w:color="auto" w:fill="FFFFFF"/>
+          <w:lang w:val="fr-FR"/>
+        </w:rPr>
+      </w:pPr>
+      <w:r>
+        <w:rPr>
+          <w:rFonts w:ascii="Raleway" w:hAnsi="Raleway"/>
+          <w:color w:val="5B6C77"/>
+          <w:sz w:val="23"/>
+          <w:szCs w:val="23"/>
+          <w:shd w:val="clear" w:color="auto" w:fill="FFFFFF"/>
+          <w:lang w:val="fr-FR"/>
+        </w:rPr>
+        <w:t>Giống đực à + le = au</w:t>
+      </w:r>
+    </w:p>
+    <w:p>
+      <w:pPr>
+        <w:rPr>
+          <w:rFonts w:ascii="Raleway" w:hAnsi="Raleway"/>
+          <w:color w:val="5B6C77"/>
+          <w:sz w:val="23"/>
+          <w:szCs w:val="23"/>
+          <w:shd w:val="clear" w:color="auto" w:fill="FFFFFF"/>
+          <w:lang w:val="fr-FR"/>
+        </w:rPr>
+      </w:pPr>
+      <w:r>
+        <w:rPr>
+          <w:rFonts w:ascii="Raleway" w:hAnsi="Raleway"/>
+          <w:color w:val="5B6C77"/>
+          <w:sz w:val="23"/>
+          <w:szCs w:val="23"/>
+          <w:shd w:val="clear" w:color="auto" w:fill="FFFFFF"/>
+          <w:lang w:val="fr-FR"/>
+        </w:rPr>
+        <w:t>Ex : Au  vietnam, au Japon, aux Etats-Unis, aux philippines</w:t>
+      </w:r>
+    </w:p>
+    <w:p>
+      <w:pPr>
+        <w:rPr>
+          <w:rFonts w:ascii="Raleway" w:hAnsi="Raleway"/>
+          <w:color w:val="5B6C77"/>
+          <w:sz w:val="23"/>
+          <w:szCs w:val="23"/>
+          <w:shd w:val="clear" w:color="auto" w:fill="FFFFFF"/>
+          <w:lang w:val="fr-FR"/>
+        </w:rPr>
+      </w:pPr>
+      <w:r>
+        <w:rPr>
+          <w:rFonts w:ascii="Raleway" w:hAnsi="Raleway"/>
+          <w:color w:val="5B6C77"/>
+          <w:sz w:val="23"/>
+          <w:szCs w:val="23"/>
+          <w:lang w:val="fr-FR"/>
+        </w:rPr>
+        <w:br/>
+      </w:r>
+      <w:r>
+        <w:rPr>
+          <w:rFonts w:ascii="Segoe UI Symbol" w:hAnsi="Segoe UI Symbol" w:cs="Segoe UI Symbol"/>
+          <w:b/>
+          <w:bCs/>
+          <w:color w:val="0000FF"/>
+          <w:sz w:val="23"/>
+          <w:szCs w:val="23"/>
+          <w:bdr w:val="none" w:sz="0" w:space="0" w:color="auto" w:frame="1"/>
+          <w:shd w:val="clear" w:color="auto" w:fill="FFFFFF"/>
+          <w:lang w:val="fr-FR"/>
+        </w:rPr>
+        <w:t>➧</w:t>
+      </w:r>
+      <w:r>
+        <w:rPr>
+          <w:rFonts w:ascii="Raleway" w:hAnsi="Raleway"/>
+          <w:b/>
+          <w:bCs/>
+          <w:color w:val="0000FF"/>
+          <w:sz w:val="23"/>
+          <w:szCs w:val="23"/>
+          <w:bdr w:val="none" w:sz="0" w:space="0" w:color="auto" w:frame="1"/>
+          <w:shd w:val="clear" w:color="auto" w:fill="FFFFFF"/>
+          <w:lang w:val="fr-FR"/>
+        </w:rPr>
+        <w:t> </w:t>
+      </w:r>
+      <w:r>
+        <w:rPr>
+          <w:rFonts w:ascii="Raleway" w:hAnsi="Raleway"/>
+          <w:color w:val="5B6C77"/>
+          <w:sz w:val="23"/>
+          <w:szCs w:val="23"/>
+          <w:shd w:val="clear" w:color="auto" w:fill="FFFFFF"/>
+          <w:lang w:val="fr-FR"/>
+        </w:rPr>
+        <w:t>Bienvenue</w:t>
+      </w:r>
+      <w:r>
+        <w:rPr>
+          <w:rFonts w:ascii="Raleway" w:hAnsi="Raleway"/>
+          <w:color w:val="5B6C77"/>
+          <w:sz w:val="23"/>
+          <w:szCs w:val="23"/>
+          <w:lang w:val="fr-FR"/>
+        </w:rPr>
+        <w:br/>
+      </w:r>
+      <w:r>
+        <w:rPr>
+          <w:rFonts w:ascii="Segoe UI Symbol" w:hAnsi="Segoe UI Symbol" w:cs="Segoe UI Symbol"/>
+          <w:b/>
+          <w:bCs/>
+          <w:color w:val="0000FF"/>
+          <w:sz w:val="23"/>
+          <w:szCs w:val="23"/>
+          <w:bdr w:val="none" w:sz="0" w:space="0" w:color="auto" w:frame="1"/>
+          <w:shd w:val="clear" w:color="auto" w:fill="FFFFFF"/>
+          <w:lang w:val="fr-FR"/>
+        </w:rPr>
+        <w:t>➧</w:t>
+      </w:r>
+      <w:r>
+        <w:rPr>
+          <w:rFonts w:ascii="Raleway" w:hAnsi="Raleway"/>
+          <w:b/>
+          <w:bCs/>
+          <w:color w:val="0000FF"/>
+          <w:sz w:val="23"/>
+          <w:szCs w:val="23"/>
+          <w:bdr w:val="none" w:sz="0" w:space="0" w:color="auto" w:frame="1"/>
+          <w:shd w:val="clear" w:color="auto" w:fill="FFFFFF"/>
+          <w:lang w:val="fr-FR"/>
+        </w:rPr>
+        <w:t> </w:t>
+      </w:r>
+      <w:r>
+        <w:rPr>
+          <w:rFonts w:ascii="Raleway" w:hAnsi="Raleway"/>
+          <w:color w:val="5B6C77"/>
+          <w:sz w:val="23"/>
+          <w:szCs w:val="23"/>
+          <w:shd w:val="clear" w:color="auto" w:fill="FFFFFF"/>
+          <w:lang w:val="fr-FR"/>
+        </w:rPr>
+        <w:t>S'il vous plaît</w:t>
+      </w:r>
+      <w:r>
+        <w:rPr>
+          <w:rFonts w:ascii="Raleway" w:hAnsi="Raleway"/>
+          <w:color w:val="5B6C77"/>
+          <w:sz w:val="23"/>
+          <w:szCs w:val="23"/>
+          <w:shd w:val="clear" w:color="auto" w:fill="FFFFFF"/>
+          <w:lang w:val="fr-FR"/>
+        </w:rPr>
+        <w:t>, s’il te pla</w:t>
+      </w:r>
+      <w:r>
+        <w:rPr>
+          <w:rFonts w:ascii="Raleway" w:hAnsi="Raleway"/>
+          <w:color w:val="5B6C77"/>
+          <w:sz w:val="23"/>
+          <w:szCs w:val="23"/>
+          <w:shd w:val="clear" w:color="auto" w:fill="FFFFFF"/>
+          <w:lang w:val="fr-FR"/>
+        </w:rPr>
+        <w:t>î</w:t>
+      </w:r>
+      <w:r>
+        <w:rPr>
+          <w:rFonts w:ascii="Raleway" w:hAnsi="Raleway"/>
+          <w:color w:val="5B6C77"/>
+          <w:sz w:val="23"/>
+          <w:szCs w:val="23"/>
+          <w:shd w:val="clear" w:color="auto" w:fill="FFFFFF"/>
+          <w:lang w:val="fr-FR"/>
+        </w:rPr>
+        <w:t>t</w:t>
+      </w:r>
+      <w:r>
+        <w:rPr>
+          <w:rFonts w:ascii="Raleway" w:hAnsi="Raleway"/>
+          <w:color w:val="5B6C77"/>
+          <w:sz w:val="23"/>
+          <w:szCs w:val="23"/>
+          <w:shd w:val="clear" w:color="auto" w:fill="FFFFFF"/>
+          <w:lang w:val="fr-FR"/>
+        </w:rPr>
+        <w:t xml:space="preserve"> / Merci</w:t>
+      </w:r>
+    </w:p>
+    <w:p>
+      <w:pPr>
+        <w:rPr>
+          <w:rFonts w:ascii="Raleway" w:hAnsi="Raleway"/>
+          <w:color w:val="5B6C77"/>
+          <w:sz w:val="23"/>
+          <w:szCs w:val="23"/>
+          <w:shd w:val="clear" w:color="auto" w:fill="FFFFFF"/>
+          <w:lang w:val="fr-FR"/>
+        </w:rPr>
+      </w:pPr>
+      <w:r>
+        <w:rPr>
+          <w:rFonts w:ascii="Raleway" w:hAnsi="Raleway"/>
+          <w:color w:val="5B6C77"/>
+          <w:sz w:val="23"/>
+          <w:szCs w:val="23"/>
+          <w:shd w:val="clear" w:color="auto" w:fill="FFFFFF"/>
+          <w:lang w:val="fr-FR"/>
+        </w:rPr>
+        <w:t xml:space="preserve">Tu peux me donner ton livre, </w:t>
+      </w:r>
+      <w:r>
+        <w:rPr>
+          <w:rFonts w:ascii="Raleway" w:hAnsi="Raleway"/>
+          <w:color w:val="5B6C77"/>
+          <w:sz w:val="23"/>
+          <w:szCs w:val="23"/>
+          <w:shd w:val="clear" w:color="auto" w:fill="FFFFFF"/>
+          <w:lang w:val="fr-FR"/>
+        </w:rPr>
+        <w:t>s’il te plaît</w:t>
+      </w:r>
+    </w:p>
+    <w:p>
+      <w:pPr>
+        <w:rPr>
+          <w:rFonts w:ascii="Raleway" w:hAnsi="Raleway"/>
+          <w:color w:val="5B6C77"/>
+          <w:sz w:val="23"/>
+          <w:szCs w:val="23"/>
+          <w:shd w:val="clear" w:color="auto" w:fill="FFFFFF"/>
+          <w:lang w:val="fr-FR"/>
+        </w:rPr>
+      </w:pPr>
+      <w:r>
+        <w:rPr>
+          <w:rFonts w:ascii="Raleway" w:hAnsi="Raleway"/>
+          <w:color w:val="5B6C77"/>
+          <w:sz w:val="23"/>
+          <w:szCs w:val="23"/>
+          <w:shd w:val="clear" w:color="auto" w:fill="FFFFFF"/>
+          <w:lang w:val="fr-FR"/>
+        </w:rPr>
+        <w:t>Plaire à qn (COI = complément objet indirect)</w:t>
+      </w:r>
+    </w:p>
+    <w:p>
+      <w:pPr>
+        <w:rPr>
+          <w:rFonts w:ascii="Raleway" w:hAnsi="Raleway"/>
+          <w:color w:val="5B6C77"/>
+          <w:sz w:val="23"/>
+          <w:szCs w:val="23"/>
+          <w:lang w:val="fr-FR"/>
+        </w:rPr>
+      </w:pPr>
+    </w:p>
+    <w:p>
+      <w:pPr>
+        <w:rPr>
+          <w:rFonts w:ascii="Raleway" w:hAnsi="Raleway"/>
+          <w:color w:val="5B6C77"/>
+          <w:sz w:val="23"/>
+          <w:szCs w:val="23"/>
+          <w:shd w:val="clear" w:color="auto" w:fill="FFFFFF"/>
+          <w:lang w:val="fr-FR"/>
+        </w:rPr>
+      </w:pPr>
+      <w:r>
+        <w:rPr>
+          <w:rFonts w:ascii="Raleway" w:hAnsi="Raleway"/>
+          <w:color w:val="5B6C77"/>
+          <w:sz w:val="23"/>
+          <w:szCs w:val="23"/>
+          <w:lang w:val="fr-FR"/>
+        </w:rPr>
+        <w:br/>
+      </w:r>
+      <w:r>
+        <w:rPr>
+          <w:rFonts w:ascii="Segoe UI Symbol" w:hAnsi="Segoe UI Symbol" w:cs="Segoe UI Symbol"/>
+          <w:b/>
+          <w:bCs/>
+          <w:color w:val="0000FF"/>
+          <w:sz w:val="23"/>
+          <w:szCs w:val="23"/>
+          <w:bdr w:val="none" w:sz="0" w:space="0" w:color="auto" w:frame="1"/>
+          <w:shd w:val="clear" w:color="auto" w:fill="FFFFFF"/>
+          <w:lang w:val="fr-FR"/>
+        </w:rPr>
+        <w:t>➧</w:t>
+      </w:r>
+      <w:r>
+        <w:rPr>
+          <w:rFonts w:ascii="Raleway" w:hAnsi="Raleway"/>
+          <w:b/>
+          <w:bCs/>
+          <w:color w:val="0000FF"/>
+          <w:sz w:val="23"/>
+          <w:szCs w:val="23"/>
+          <w:bdr w:val="none" w:sz="0" w:space="0" w:color="auto" w:frame="1"/>
+          <w:shd w:val="clear" w:color="auto" w:fill="FFFFFF"/>
+          <w:lang w:val="fr-FR"/>
+        </w:rPr>
+        <w:t> </w:t>
+      </w:r>
+      <w:r>
+        <w:rPr>
+          <w:rFonts w:ascii="Raleway" w:hAnsi="Raleway"/>
+          <w:color w:val="5B6C77"/>
+          <w:sz w:val="23"/>
+          <w:szCs w:val="23"/>
+          <w:shd w:val="clear" w:color="auto" w:fill="FFFFFF"/>
+          <w:lang w:val="fr-FR"/>
+        </w:rPr>
+        <w:t>Oui / Non</w:t>
+      </w:r>
+      <w:r>
+        <w:rPr>
+          <w:rFonts w:ascii="Raleway" w:hAnsi="Raleway"/>
+          <w:color w:val="5B6C77"/>
+          <w:sz w:val="23"/>
+          <w:szCs w:val="23"/>
+          <w:lang w:val="fr-FR"/>
+        </w:rPr>
+        <w:br/>
+      </w:r>
+      <w:r>
+        <w:rPr>
+          <w:rFonts w:ascii="Segoe UI Symbol" w:hAnsi="Segoe UI Symbol" w:cs="Segoe UI Symbol"/>
+          <w:b/>
+          <w:bCs/>
+          <w:color w:val="0000FF"/>
+          <w:sz w:val="23"/>
+          <w:szCs w:val="23"/>
+          <w:bdr w:val="none" w:sz="0" w:space="0" w:color="auto" w:frame="1"/>
+          <w:shd w:val="clear" w:color="auto" w:fill="FFFFFF"/>
+          <w:lang w:val="fr-FR"/>
+        </w:rPr>
+        <w:t>➧</w:t>
+      </w:r>
+      <w:r>
+        <w:rPr>
+          <w:rFonts w:ascii="Raleway" w:hAnsi="Raleway"/>
+          <w:b/>
+          <w:bCs/>
+          <w:color w:val="0000FF"/>
+          <w:sz w:val="23"/>
+          <w:szCs w:val="23"/>
+          <w:bdr w:val="none" w:sz="0" w:space="0" w:color="auto" w:frame="1"/>
+          <w:shd w:val="clear" w:color="auto" w:fill="FFFFFF"/>
+          <w:lang w:val="fr-FR"/>
+        </w:rPr>
+        <w:t> </w:t>
+      </w:r>
+      <w:r>
+        <w:rPr>
+          <w:rFonts w:ascii="Raleway" w:hAnsi="Raleway"/>
+          <w:color w:val="5B6C77"/>
+          <w:sz w:val="23"/>
+          <w:szCs w:val="23"/>
+          <w:shd w:val="clear" w:color="auto" w:fill="FFFFFF"/>
+          <w:lang w:val="fr-FR"/>
+        </w:rPr>
+        <w:t>Puis-je vous aider ?</w:t>
+      </w:r>
+      <w:r>
+        <w:rPr>
+          <w:rFonts w:ascii="Raleway" w:hAnsi="Raleway"/>
+          <w:color w:val="5B6C77"/>
+          <w:sz w:val="23"/>
+          <w:szCs w:val="23"/>
+          <w:lang w:val="fr-FR"/>
+        </w:rPr>
+        <w:br/>
+      </w:r>
+      <w:r>
+        <w:rPr>
+          <w:rFonts w:ascii="Segoe UI Symbol" w:hAnsi="Segoe UI Symbol" w:cs="Segoe UI Symbol"/>
+          <w:b/>
+          <w:bCs/>
+          <w:color w:val="0000FF"/>
+          <w:sz w:val="23"/>
+          <w:szCs w:val="23"/>
+          <w:bdr w:val="none" w:sz="0" w:space="0" w:color="auto" w:frame="1"/>
+          <w:shd w:val="clear" w:color="auto" w:fill="FFFFFF"/>
+          <w:lang w:val="fr-FR"/>
+        </w:rPr>
+        <w:t>➧</w:t>
+      </w:r>
+      <w:r>
+        <w:rPr>
+          <w:rFonts w:ascii="Raleway" w:hAnsi="Raleway"/>
+          <w:b/>
+          <w:bCs/>
+          <w:color w:val="0000FF"/>
+          <w:sz w:val="23"/>
+          <w:szCs w:val="23"/>
+          <w:bdr w:val="none" w:sz="0" w:space="0" w:color="auto" w:frame="1"/>
+          <w:shd w:val="clear" w:color="auto" w:fill="FFFFFF"/>
+          <w:lang w:val="fr-FR"/>
+        </w:rPr>
+        <w:t> </w:t>
+      </w:r>
+      <w:r>
+        <w:rPr>
+          <w:rFonts w:ascii="Raleway" w:hAnsi="Raleway"/>
+          <w:color w:val="5B6C77"/>
+          <w:sz w:val="23"/>
+          <w:szCs w:val="23"/>
+          <w:shd w:val="clear" w:color="auto" w:fill="FFFFFF"/>
+          <w:lang w:val="fr-FR"/>
+        </w:rPr>
+        <w:t>Pourriez-vous parler plus lentement ?</w:t>
+      </w:r>
+      <w:r>
+        <w:rPr>
+          <w:rFonts w:ascii="Raleway" w:hAnsi="Raleway"/>
+          <w:color w:val="5B6C77"/>
+          <w:sz w:val="23"/>
+          <w:szCs w:val="23"/>
+          <w:shd w:val="clear" w:color="auto" w:fill="FFFFFF"/>
+          <w:lang w:val="fr-FR"/>
+        </w:rPr>
+        <w:t xml:space="preserve"> </w:t>
+      </w:r>
+      <w:r>
+        <w:rPr>
+          <w:rFonts w:ascii="Raleway" w:hAnsi="Raleway"/>
+          <w:color w:val="5B6C77"/>
+          <w:sz w:val="23"/>
+          <w:szCs w:val="23"/>
+          <w:shd w:val="clear" w:color="auto" w:fill="FFFFFF"/>
+          <w:lang w:val="fr-FR"/>
+        </w:rPr>
+        <w:t>/pourrais-tu répéter </w:t>
+      </w:r>
+      <w:r>
+        <w:rPr>
+          <w:rFonts w:ascii="Raleway" w:hAnsi="Raleway"/>
+          <w:color w:val="5B6C77"/>
+          <w:sz w:val="23"/>
+          <w:szCs w:val="23"/>
+          <w:shd w:val="clear" w:color="auto" w:fill="FFFFFF"/>
+          <w:lang w:val="fr-FR"/>
+        </w:rPr>
+        <w:t>lentement</w:t>
+      </w:r>
+      <w:r>
+        <w:rPr>
+          <w:rFonts w:ascii="Raleway" w:hAnsi="Raleway"/>
+          <w:color w:val="5B6C77"/>
+          <w:sz w:val="23"/>
+          <w:szCs w:val="23"/>
+          <w:shd w:val="clear" w:color="auto" w:fill="FFFFFF"/>
+          <w:lang w:val="fr-FR"/>
+        </w:rPr>
+        <w:t>?</w:t>
+      </w:r>
+      <w:r>
+        <w:rPr>
+          <w:rFonts w:ascii="Raleway" w:hAnsi="Raleway"/>
+          <w:color w:val="5B6C77"/>
+          <w:sz w:val="23"/>
+          <w:szCs w:val="23"/>
+          <w:lang w:val="fr-FR"/>
+        </w:rPr>
+        <w:br/>
+      </w:r>
+      <w:r>
+        <w:rPr>
+          <w:rFonts w:ascii="Segoe UI Symbol" w:hAnsi="Segoe UI Symbol" w:cs="Segoe UI Symbol"/>
+          <w:b/>
+          <w:bCs/>
+          <w:color w:val="0000FF"/>
+          <w:sz w:val="23"/>
+          <w:szCs w:val="23"/>
+          <w:bdr w:val="none" w:sz="0" w:space="0" w:color="auto" w:frame="1"/>
+          <w:shd w:val="clear" w:color="auto" w:fill="FFFFFF"/>
+          <w:lang w:val="fr-FR"/>
+        </w:rPr>
+        <w:t>➧</w:t>
+      </w:r>
+      <w:r>
+        <w:rPr>
+          <w:rFonts w:ascii="Raleway" w:hAnsi="Raleway"/>
+          <w:b/>
+          <w:bCs/>
+          <w:color w:val="0000FF"/>
+          <w:sz w:val="23"/>
+          <w:szCs w:val="23"/>
+          <w:bdr w:val="none" w:sz="0" w:space="0" w:color="auto" w:frame="1"/>
+          <w:shd w:val="clear" w:color="auto" w:fill="FFFFFF"/>
+          <w:lang w:val="fr-FR"/>
+        </w:rPr>
+        <w:t> </w:t>
+      </w:r>
+      <w:r>
+        <w:rPr>
+          <w:rFonts w:ascii="Raleway" w:hAnsi="Raleway"/>
+          <w:color w:val="5B6C77"/>
+          <w:sz w:val="23"/>
+          <w:szCs w:val="23"/>
+          <w:shd w:val="clear" w:color="auto" w:fill="FFFFFF"/>
+          <w:lang w:val="fr-FR"/>
+        </w:rPr>
+        <w:t>Il n'y a pas de quoi</w:t>
+      </w:r>
+      <w:r>
+        <w:rPr>
+          <w:rFonts w:ascii="Raleway" w:hAnsi="Raleway"/>
+          <w:color w:val="5B6C77"/>
+          <w:sz w:val="23"/>
+          <w:szCs w:val="23"/>
+          <w:lang w:val="fr-FR"/>
+        </w:rPr>
+        <w:br/>
+      </w:r>
+      <w:r>
+        <w:rPr>
+          <w:rFonts w:ascii="Segoe UI Symbol" w:hAnsi="Segoe UI Symbol" w:cs="Segoe UI Symbol"/>
+          <w:b/>
+          <w:bCs/>
+          <w:color w:val="0000FF"/>
+          <w:sz w:val="23"/>
+          <w:szCs w:val="23"/>
+          <w:bdr w:val="none" w:sz="0" w:space="0" w:color="auto" w:frame="1"/>
+          <w:shd w:val="clear" w:color="auto" w:fill="FFFFFF"/>
+          <w:lang w:val="fr-FR"/>
+        </w:rPr>
+        <w:t>➧</w:t>
+      </w:r>
+      <w:r>
+        <w:rPr>
+          <w:rFonts w:ascii="Raleway" w:hAnsi="Raleway"/>
+          <w:b/>
+          <w:bCs/>
+          <w:color w:val="0000FF"/>
+          <w:sz w:val="23"/>
+          <w:szCs w:val="23"/>
+          <w:bdr w:val="none" w:sz="0" w:space="0" w:color="auto" w:frame="1"/>
+          <w:shd w:val="clear" w:color="auto" w:fill="FFFFFF"/>
+          <w:lang w:val="fr-FR"/>
+        </w:rPr>
+        <w:t> </w:t>
+      </w:r>
+      <w:r>
+        <w:rPr>
+          <w:rFonts w:ascii="Raleway" w:hAnsi="Raleway"/>
+          <w:color w:val="5B6C77"/>
+          <w:sz w:val="23"/>
+          <w:szCs w:val="23"/>
+          <w:shd w:val="clear" w:color="auto" w:fill="FFFFFF"/>
+          <w:lang w:val="fr-FR"/>
+        </w:rPr>
+        <w:t>Faites-moi savoir si vous avez besoin de moi</w:t>
+      </w:r>
+      <w:r>
+        <w:rPr>
+          <w:rFonts w:ascii="Raleway" w:hAnsi="Raleway"/>
+          <w:color w:val="5B6C77"/>
+          <w:sz w:val="23"/>
+          <w:szCs w:val="23"/>
+          <w:lang w:val="fr-FR"/>
+        </w:rPr>
+        <w:br/>
+      </w:r>
+      <w:r>
+        <w:rPr>
+          <w:rFonts w:ascii="Segoe UI Symbol" w:hAnsi="Segoe UI Symbol" w:cs="Segoe UI Symbol"/>
+          <w:b/>
+          <w:bCs/>
+          <w:color w:val="0000FF"/>
+          <w:sz w:val="23"/>
+          <w:szCs w:val="23"/>
+          <w:bdr w:val="none" w:sz="0" w:space="0" w:color="auto" w:frame="1"/>
+          <w:shd w:val="clear" w:color="auto" w:fill="FFFFFF"/>
+          <w:lang w:val="fr-FR"/>
+        </w:rPr>
+        <w:t>➧</w:t>
+      </w:r>
+      <w:r>
+        <w:rPr>
+          <w:rFonts w:ascii="Raleway" w:hAnsi="Raleway"/>
+          <w:b/>
+          <w:bCs/>
+          <w:color w:val="0000FF"/>
+          <w:sz w:val="23"/>
+          <w:szCs w:val="23"/>
+          <w:bdr w:val="none" w:sz="0" w:space="0" w:color="auto" w:frame="1"/>
+          <w:shd w:val="clear" w:color="auto" w:fill="FFFFFF"/>
+          <w:lang w:val="fr-FR"/>
+        </w:rPr>
+        <w:t> </w:t>
+      </w:r>
+      <w:r>
+        <w:rPr>
+          <w:rFonts w:ascii="Raleway" w:hAnsi="Raleway"/>
+          <w:color w:val="5B6C77"/>
+          <w:sz w:val="23"/>
+          <w:szCs w:val="23"/>
+          <w:shd w:val="clear" w:color="auto" w:fill="FFFFFF"/>
+          <w:lang w:val="fr-FR"/>
+        </w:rPr>
+        <w:t>Pouvez-vous répéter ?</w:t>
+      </w:r>
+    </w:p>
+    <w:p>
+      <w:pPr>
+        <w:rPr>
+          <w:rFonts w:ascii="Raleway" w:hAnsi="Raleway"/>
+          <w:color w:val="5B6C77"/>
+          <w:sz w:val="23"/>
+          <w:szCs w:val="23"/>
+          <w:lang w:val="fr-FR"/>
+        </w:rPr>
+      </w:pPr>
+      <w:r>
+        <w:rPr>
+          <w:rFonts w:ascii="Raleway" w:hAnsi="Raleway"/>
+          <w:color w:val="5B6C77"/>
+          <w:sz w:val="23"/>
+          <w:szCs w:val="23"/>
+          <w:lang w:val="fr-FR"/>
+        </w:rPr>
+        <w:t>Répéter(v)</w:t>
+      </w:r>
+    </w:p>
+    <w:p>
+      <w:pPr>
+        <w:rPr>
+          <w:rFonts w:ascii="Raleway" w:hAnsi="Raleway"/>
+          <w:color w:val="5B6C77"/>
+          <w:sz w:val="23"/>
+          <w:szCs w:val="23"/>
+          <w:lang w:val="fr-FR"/>
+        </w:rPr>
+      </w:pPr>
+      <w:r>
+        <w:rPr>
+          <w:rFonts w:ascii="Raleway" w:hAnsi="Raleway"/>
+          <w:color w:val="5B6C77"/>
+          <w:sz w:val="23"/>
+          <w:szCs w:val="23"/>
+          <w:lang w:val="fr-FR"/>
+        </w:rPr>
+        <w:t>présent</w:t>
+      </w:r>
+    </w:p>
+    <w:p>
+      <w:pPr>
+        <w:rPr>
+          <w:rFonts w:ascii="Raleway" w:hAnsi="Raleway"/>
+          <w:color w:val="5B6C77"/>
+          <w:sz w:val="23"/>
+          <w:szCs w:val="23"/>
+          <w:lang w:val="fr-FR"/>
+        </w:rPr>
+      </w:pPr>
+      <w:r>
+        <w:rPr>
+          <w:rFonts w:ascii="Raleway" w:hAnsi="Raleway"/>
+          <w:color w:val="5B6C77"/>
+          <w:sz w:val="23"/>
+          <w:szCs w:val="23"/>
+          <w:lang w:val="fr-FR"/>
+        </w:rPr>
+        <w:t>Répète</w:t>
+      </w:r>
+    </w:p>
+    <w:p>
+      <w:pPr>
+        <w:rPr>
+          <w:rFonts w:ascii="Raleway" w:hAnsi="Raleway"/>
+          <w:color w:val="5B6C77"/>
+          <w:sz w:val="23"/>
+          <w:szCs w:val="23"/>
+          <w:lang w:val="fr-FR"/>
+        </w:rPr>
+      </w:pPr>
+      <w:r>
+        <w:rPr>
+          <w:rFonts w:ascii="Raleway" w:hAnsi="Raleway"/>
+          <w:color w:val="5B6C77"/>
+          <w:sz w:val="23"/>
+          <w:szCs w:val="23"/>
+          <w:lang w:val="fr-FR"/>
+        </w:rPr>
+        <w:t>Ns répétons</w:t>
+      </w:r>
+    </w:p>
+    <w:p>
+      <w:pPr>
+        <w:rPr>
+          <w:rFonts w:ascii="Raleway" w:hAnsi="Raleway"/>
+          <w:color w:val="5B6C77"/>
+          <w:sz w:val="23"/>
+          <w:szCs w:val="23"/>
+          <w:lang w:val="fr-FR"/>
+        </w:rPr>
+      </w:pPr>
+      <w:r>
+        <w:rPr>
+          <w:rFonts w:ascii="Raleway" w:hAnsi="Raleway"/>
+          <w:color w:val="5B6C77"/>
+          <w:sz w:val="23"/>
+          <w:szCs w:val="23"/>
+          <w:lang w:val="fr-FR"/>
+        </w:rPr>
+        <w:t>Vs répétez</w:t>
+      </w:r>
+    </w:p>
+    <w:p>
+      <w:pPr>
+        <w:pBdr>
+          <w:bottom w:val="single" w:sz="6" w:space="1" w:color="auto"/>
+        </w:pBdr>
+        <w:rPr>
+          <w:rFonts w:ascii="Raleway" w:hAnsi="Raleway"/>
+          <w:color w:val="5B6C77"/>
+          <w:sz w:val="23"/>
+          <w:szCs w:val="23"/>
+          <w:lang w:val="fr-FR"/>
+        </w:rPr>
+      </w:pPr>
+      <w:r>
+        <w:rPr>
+          <w:rFonts w:ascii="Raleway" w:hAnsi="Raleway"/>
+          <w:color w:val="5B6C77"/>
+          <w:sz w:val="23"/>
+          <w:szCs w:val="23"/>
+          <w:lang w:val="fr-FR"/>
+        </w:rPr>
+        <w:t>Ils répètent</w:t>
+      </w:r>
+    </w:p>
+    <w:p>
+      <w:pPr>
+        <w:rPr>
+          <w:rFonts w:ascii="Raleway" w:hAnsi="Raleway"/>
+          <w:color w:val="5B6C77"/>
+          <w:sz w:val="23"/>
+          <w:szCs w:val="23"/>
+          <w:lang w:val="fr-FR"/>
+        </w:rPr>
+      </w:pPr>
+      <w:r>
+        <w:rPr>
+          <w:rFonts w:ascii="Raleway" w:hAnsi="Raleway"/>
+          <w:b/>
+          <w:bCs/>
+          <w:i/>
+          <w:iCs/>
+          <w:color w:val="FF0000"/>
+          <w:sz w:val="23"/>
+          <w:szCs w:val="23"/>
+          <w:u w:val="single"/>
+          <w:lang w:val="fr-FR"/>
+        </w:rPr>
+        <w:t>V1er :</w:t>
+      </w:r>
+      <w:r>
+        <w:rPr>
+          <w:rFonts w:ascii="Raleway" w:hAnsi="Raleway"/>
+          <w:color w:val="5B6C77"/>
+          <w:sz w:val="23"/>
+          <w:szCs w:val="23"/>
+          <w:lang w:val="fr-FR"/>
+        </w:rPr>
+        <w:t xml:space="preserve"> </w:t>
+      </w:r>
+    </w:p>
+    <w:p>
+      <w:pPr>
+        <w:rPr>
+          <w:rFonts w:ascii="Raleway" w:hAnsi="Raleway"/>
+          <w:color w:val="5B6C77"/>
+          <w:sz w:val="23"/>
+          <w:szCs w:val="23"/>
+          <w:lang w:val="fr-FR"/>
+        </w:rPr>
+      </w:pPr>
+      <w:r>
+        <w:rPr>
+          <w:rFonts w:ascii="Raleway" w:hAnsi="Raleway"/>
+          <w:color w:val="5B6C77"/>
+          <w:sz w:val="23"/>
+          <w:szCs w:val="23"/>
+          <w:lang w:val="fr-FR"/>
+        </w:rPr>
+        <w:t>Indicatif :</w:t>
+      </w:r>
+    </w:p>
+    <w:p>
+      <w:pPr>
+        <w:rPr>
+          <w:rFonts w:ascii="Raleway" w:hAnsi="Raleway"/>
+          <w:color w:val="5B6C77"/>
+          <w:sz w:val="23"/>
+          <w:szCs w:val="23"/>
+          <w:lang w:val="fr-FR"/>
+        </w:rPr>
+      </w:pPr>
+      <w:r>
+        <w:rPr>
+          <w:rFonts w:ascii="Raleway" w:hAnsi="Raleway"/>
+          <w:color w:val="5B6C77"/>
+          <w:sz w:val="23"/>
+          <w:szCs w:val="23"/>
+          <w:lang w:val="fr-FR"/>
+        </w:rPr>
+        <w:t>terminaison e/es/e/ons/ez/ont</w:t>
+      </w:r>
+    </w:p>
+    <w:p>
+      <w:pPr>
+        <w:rPr>
+          <w:rFonts w:ascii="Raleway" w:hAnsi="Raleway"/>
+          <w:color w:val="5B6C77"/>
+          <w:sz w:val="23"/>
+          <w:szCs w:val="23"/>
+          <w:lang w:val="fr-FR"/>
+        </w:rPr>
+      </w:pPr>
+      <w:r>
+        <w:rPr>
+          <w:rFonts w:ascii="Raleway" w:hAnsi="Raleway"/>
+          <w:color w:val="5B6C77"/>
+          <w:sz w:val="23"/>
+          <w:szCs w:val="23"/>
+          <w:lang w:val="fr-FR"/>
+        </w:rPr>
+        <w:lastRenderedPageBreak/>
+        <w:t>j’étudie en regardant la télé</w:t>
+      </w:r>
+    </w:p>
+    <w:p>
+      <w:pPr>
+        <w:rPr>
+          <w:rFonts w:ascii="Raleway" w:hAnsi="Raleway"/>
+          <w:color w:val="5B6C77"/>
+          <w:sz w:val="23"/>
+          <w:szCs w:val="23"/>
+          <w:lang w:val="fr-FR"/>
+        </w:rPr>
+      </w:pPr>
+      <w:r>
+        <w:rPr>
+          <w:rFonts w:ascii="Raleway" w:hAnsi="Raleway"/>
+          <w:color w:val="5B6C77"/>
+          <w:sz w:val="23"/>
+          <w:szCs w:val="23"/>
+          <w:lang w:val="fr-FR"/>
+        </w:rPr>
+        <w:t>regard+ ant</w:t>
+      </w:r>
+    </w:p>
+    <w:p>
+      <w:pPr>
+        <w:rPr>
+          <w:rFonts w:ascii="Raleway" w:hAnsi="Raleway"/>
+          <w:color w:val="5B6C77"/>
+          <w:sz w:val="23"/>
+          <w:szCs w:val="23"/>
+          <w:lang w:val="fr-FR"/>
+        </w:rPr>
+      </w:pPr>
+      <w:r>
+        <w:rPr>
+          <w:rFonts w:ascii="Raleway" w:hAnsi="Raleway"/>
+          <w:color w:val="5B6C77"/>
+          <w:sz w:val="23"/>
+          <w:szCs w:val="23"/>
+          <w:lang w:val="fr-FR"/>
+        </w:rPr>
+        <w:t>avoir + participassé</w:t>
+      </w:r>
+    </w:p>
+    <w:p>
+      <w:pPr>
+        <w:rPr>
+          <w:rFonts w:ascii="Raleway" w:hAnsi="Raleway"/>
+          <w:color w:val="5B6C77"/>
+          <w:sz w:val="23"/>
+          <w:szCs w:val="23"/>
+          <w:lang w:val="fr-FR"/>
+        </w:rPr>
+      </w:pPr>
+    </w:p>
+    <w:p>
+      <w:pPr>
+        <w:rPr>
+          <w:rFonts w:ascii="Raleway" w:hAnsi="Raleway"/>
+          <w:color w:val="5B6C77"/>
+          <w:sz w:val="23"/>
+          <w:szCs w:val="23"/>
+          <w:lang w:val="fr-FR"/>
+        </w:rPr>
+      </w:pPr>
+      <w:r>
+        <w:rPr>
+          <w:rFonts w:ascii="Raleway" w:hAnsi="Raleway"/>
+          <w:color w:val="5B6C77"/>
+          <w:sz w:val="23"/>
+          <w:szCs w:val="23"/>
+          <w:lang w:val="fr-FR"/>
+        </w:rPr>
+        <w:t>voir</w:t>
+      </w:r>
+    </w:p>
+    <w:p>
+      <w:pPr>
+        <w:rPr>
+          <w:rFonts w:ascii="Raleway" w:hAnsi="Raleway"/>
+          <w:color w:val="5B6C77"/>
+          <w:sz w:val="23"/>
+          <w:szCs w:val="23"/>
+          <w:lang w:val="fr-FR"/>
+        </w:rPr>
+      </w:pPr>
+      <w:r>
+        <w:rPr>
+          <w:rFonts w:ascii="Raleway" w:hAnsi="Raleway"/>
+          <w:color w:val="5B6C77"/>
+          <w:sz w:val="23"/>
+          <w:szCs w:val="23"/>
+          <w:lang w:val="fr-FR"/>
+        </w:rPr>
+        <w:t xml:space="preserve">avoir + participe </w:t>
+      </w:r>
+      <w:r>
+        <w:rPr>
+          <w:rFonts w:ascii="Raleway" w:hAnsi="Raleway"/>
+          <w:color w:val="5B6C77"/>
+          <w:sz w:val="23"/>
+          <w:szCs w:val="23"/>
+          <w:lang w:val="fr-FR"/>
+        </w:rPr>
+        <w:t xml:space="preserve">passé </w:t>
+      </w:r>
+    </w:p>
+    <w:p>
+      <w:pPr>
+        <w:rPr>
+          <w:rFonts w:ascii="Raleway" w:hAnsi="Raleway"/>
+          <w:color w:val="5B6C77"/>
+          <w:sz w:val="23"/>
+          <w:szCs w:val="23"/>
+          <w:lang w:val="fr-FR"/>
+        </w:rPr>
+      </w:pPr>
+      <w:r>
+        <w:rPr>
+          <w:rFonts w:ascii="Raleway" w:hAnsi="Raleway"/>
+          <w:color w:val="5B6C77"/>
+          <w:sz w:val="23"/>
+          <w:szCs w:val="23"/>
+          <w:lang w:val="fr-FR"/>
+        </w:rPr>
+        <w:t>j’ai vu</w:t>
+      </w:r>
+    </w:p>
+    <w:p>
+      <w:pPr>
+        <w:rPr>
+          <w:rFonts w:ascii="Raleway" w:hAnsi="Raleway"/>
+          <w:color w:val="5B6C77"/>
+          <w:sz w:val="23"/>
+          <w:szCs w:val="23"/>
+          <w:lang w:val="fr-FR"/>
+        </w:rPr>
+      </w:pPr>
+      <w:r>
+        <w:rPr>
+          <w:rFonts w:ascii="Raleway" w:hAnsi="Raleway"/>
+          <w:color w:val="5B6C77"/>
+          <w:sz w:val="23"/>
+          <w:szCs w:val="23"/>
+          <w:lang w:val="fr-FR"/>
+        </w:rPr>
+        <w:t>j’avais vu Thomas</w:t>
+      </w:r>
+    </w:p>
+    <w:p>
+      <w:pPr>
+        <w:rPr>
+          <w:rFonts w:ascii="Raleway" w:hAnsi="Raleway"/>
+          <w:color w:val="5B6C77"/>
+          <w:sz w:val="23"/>
+          <w:szCs w:val="23"/>
+          <w:lang w:val="fr-FR"/>
+        </w:rPr>
+      </w:pPr>
+      <w:r>
+        <w:rPr>
+          <w:rFonts w:ascii="Raleway" w:hAnsi="Raleway"/>
+          <w:color w:val="5B6C77"/>
+          <w:sz w:val="23"/>
+          <w:szCs w:val="23"/>
+          <w:lang w:val="fr-FR"/>
+        </w:rPr>
+        <w:t>j’eus vu Thomas</w:t>
+      </w:r>
+    </w:p>
+    <w:p>
+      <w:pPr>
+        <w:rPr>
+          <w:rFonts w:ascii="Raleway" w:hAnsi="Raleway"/>
+          <w:color w:val="5B6C77"/>
+          <w:sz w:val="23"/>
+          <w:szCs w:val="23"/>
+          <w:lang w:val="fr-FR"/>
+        </w:rPr>
+      </w:pPr>
+      <w:r>
+        <w:rPr>
+          <w:rFonts w:ascii="Raleway" w:hAnsi="Raleway"/>
+          <w:color w:val="5B6C77"/>
+          <w:sz w:val="23"/>
+          <w:szCs w:val="23"/>
+          <w:lang w:val="fr-FR"/>
+        </w:rPr>
+        <w:t>j’aurai vu Thomas</w:t>
+      </w:r>
+    </w:p>
+    <w:p>
+      <w:pPr>
+        <w:rPr>
+          <w:rFonts w:ascii="Raleway" w:hAnsi="Raleway"/>
+          <w:color w:val="5B6C77"/>
+          <w:sz w:val="23"/>
+          <w:szCs w:val="23"/>
+          <w:lang w:val="fr-FR"/>
+        </w:rPr>
+      </w:pPr>
+      <w:r>
+        <w:rPr>
+          <w:noProof/>
+        </w:rPr>
+        <w:drawing>
+          <wp:inline distT="0" distB="0" distL="0" distR="0" wp14:anchorId="046B4079" wp14:editId="4B6EF89F">
+            <wp:extent cx="5732145" cy="3835400"/>
+            <wp:effectExtent l="0" t="0" r="1905" b="0"/>
+            <wp:docPr id="3" name="Image 3" descr="Les verbes au passé composé avec l'auxiliaire être - Monsieur French"/>
+            <wp:cNvGraphicFramePr>
+              <a:graphicFrameLocks xmlns:a="http://schemas.openxmlformats.org/drawingml/2006/main" noChangeAspect="1"/>
+            </wp:cNvGraphicFramePr>
+            <a:graphic xmlns:a="http://schemas.openxmlformats.org/drawingml/2006/main">
+              <a:graphicData uri="http://schemas.openxmlformats.org/drawingml/2006/picture">
+                <pic:pic xmlns:pic="http://schemas.openxmlformats.org/drawingml/2006/picture">
+                  <pic:nvPicPr>
+                    <pic:cNvPr id="0" name="Picture 1" descr="Les verbes au passé composé avec l'auxiliaire être - Monsieur French"/>
+                    <pic:cNvPicPr>
+                      <a:picLocks noChangeAspect="1" noChangeArrowheads="1"/>
+                    </pic:cNvPicPr>
+                  </pic:nvPicPr>
+                  <pic:blipFill>
+                    <a:blip r:embed="rId4">
+                      <a:extLst>
+                        <a:ext uri="{28A0092B-C50C-407E-A947-70E740481C1C}">
+                          <a14:useLocalDpi xmlns:a14="http://schemas.microsoft.com/office/drawing/2010/main" val="0"/>
+                        </a:ext>
+                      </a:extLst>
+                    </a:blip>
+                    <a:srcRect/>
+                    <a:stretch>
+                      <a:fillRect/>
+                    </a:stretch>
+                  </pic:blipFill>
+                  <pic:spPr bwMode="auto">
+                    <a:xfrm>
+                      <a:off x="0" y="0"/>
+                      <a:ext cx="5732145" cy="3835400"/>
+                    </a:xfrm>
+                    <a:prstGeom prst="rect">
+                      <a:avLst/>
+                    </a:prstGeom>
+                    <a:noFill/>
+                    <a:ln>
+                      <a:noFill/>
+                    </a:ln>
+                  </pic:spPr>
+                </pic:pic>
+              </a:graphicData>
+            </a:graphic>
+          </wp:inline>
+        </w:drawing>
+      </w:r>
+    </w:p>
+    <w:p>
+      <w:pPr>
+        <w:rPr>
+          <w:rFonts w:ascii="Raleway" w:hAnsi="Raleway"/>
+          <w:color w:val="5B6C77"/>
+          <w:sz w:val="23"/>
+          <w:szCs w:val="23"/>
+          <w:lang w:val="fr-FR"/>
+        </w:rPr>
+      </w:pPr>
+    </w:p>
+    <w:p>
+      <w:pPr>
+        <w:rPr>
+          <w:lang w:val="fr-FR"/>
+        </w:rPr>
+      </w:pPr>
+      <w:hyperlink r:id="rId5" w:history="1">
+        <w:r>
+          <w:rPr>
+            <w:rStyle w:val="Lienhypertexte"/>
+            <w:rFonts w:ascii="Arial" w:hAnsi="Arial" w:cs="Arial"/>
+            <w:b/>
+            <w:bCs/>
+            <w:color w:val="1B5D6C"/>
+            <w:sz w:val="21"/>
+            <w:szCs w:val="21"/>
+            <w:shd w:val="clear" w:color="auto" w:fill="FFFFFF"/>
+            <w:lang w:val="fr-FR"/>
+          </w:rPr>
+          <w:t>se répéter</w:t>
+        </w:r>
+      </w:hyperlink>
+      <w:r>
+        <w:rPr>
+          <w:lang w:val="fr-FR"/>
+        </w:rPr>
+        <w:t xml:space="preserve">: </w:t>
+      </w:r>
+    </w:p>
+    <w:p>
+      <w:pPr>
+        <w:rPr>
+          <w:lang w:val="fr-FR"/>
+        </w:rPr>
+      </w:pPr>
+      <w:r>
+        <w:rPr>
+          <w:lang w:val="fr-FR"/>
+        </w:rPr>
+        <w:t>Forme pronominale :</w:t>
+      </w:r>
+    </w:p>
+    <w:p>
+      <w:pPr>
+        <w:rPr>
+          <w:lang w:val="fr-FR"/>
+        </w:rPr>
+      </w:pPr>
+      <w:r>
+        <w:rPr>
+          <w:lang w:val="fr-FR"/>
+        </w:rPr>
+        <w:t>Me :je me répète</w:t>
+      </w:r>
+    </w:p>
+    <w:p>
+      <w:pPr>
+        <w:rPr>
+          <w:lang w:val="fr-FR"/>
+        </w:rPr>
+      </w:pPr>
+      <w:r>
+        <w:rPr>
+          <w:lang w:val="fr-FR"/>
+        </w:rPr>
+        <w:t>Te : tu me brosse</w:t>
+      </w:r>
+    </w:p>
+    <w:p>
+      <w:pPr>
+        <w:rPr>
+          <w:lang w:val="fr-FR"/>
+        </w:rPr>
+      </w:pPr>
+      <w:r>
+        <w:rPr>
+          <w:lang w:val="fr-FR"/>
+        </w:rPr>
+        <w:t>Ns : ns</w:t>
+      </w:r>
+    </w:p>
+    <w:p>
+      <w:pPr>
+        <w:rPr>
+          <w:lang w:val="fr-FR"/>
+        </w:rPr>
+      </w:pPr>
+      <w:r>
+        <w:rPr>
+          <w:lang w:val="fr-FR"/>
+        </w:rPr>
+        <w:lastRenderedPageBreak/>
+        <w:t>Vs : vs</w:t>
+      </w:r>
+    </w:p>
+    <w:p>
+      <w:pPr>
+        <w:rPr>
+          <w:lang w:val="fr-FR"/>
+        </w:rPr>
+      </w:pPr>
+      <w:r>
+        <w:rPr>
+          <w:lang w:val="fr-FR"/>
+        </w:rPr>
+        <w:t>Se : ils/elles</w:t>
+      </w:r>
+    </w:p>
+    <w:p>
+      <w:pPr>
+        <w:rPr>
+          <w:rFonts w:ascii="Raleway" w:hAnsi="Raleway"/>
+          <w:color w:val="5B6C77"/>
+          <w:sz w:val="23"/>
+          <w:szCs w:val="23"/>
+          <w:lang w:val="fr-FR"/>
+        </w:rPr>
+      </w:pPr>
+      <w:r>
+        <w:rPr>
+          <w:lang w:val="fr-FR"/>
+        </w:rPr>
+        <w:t>se: il/e</w:t>
+      </w:r>
+      <w:r>
+        <w:rPr>
+          <w:lang w:val="fr-FR"/>
+        </w:rPr>
+        <w:t>lle/on</w:t>
+      </w:r>
+    </w:p>
+    <w:p>
+      <w:pPr>
+        <w:rPr>
+          <w:rFonts w:ascii="Raleway" w:hAnsi="Raleway"/>
+          <w:color w:val="5B6C77"/>
+          <w:sz w:val="23"/>
+          <w:szCs w:val="23"/>
+          <w:lang w:val="fr-FR"/>
+        </w:rPr>
+      </w:pPr>
+    </w:p>
+    <w:p>
+      <w:pPr>
+        <w:rPr>
+          <w:rFonts w:ascii="Raleway" w:hAnsi="Raleway"/>
+          <w:color w:val="5B6C77"/>
+          <w:sz w:val="23"/>
+          <w:szCs w:val="23"/>
+          <w:lang w:val="fr-FR"/>
+        </w:rPr>
+      </w:pPr>
+      <w:r>
+        <w:rPr>
+          <w:rFonts w:ascii="Raleway" w:hAnsi="Raleway"/>
+          <w:color w:val="5B6C77"/>
+          <w:sz w:val="23"/>
+          <w:szCs w:val="23"/>
+          <w:lang w:val="fr-FR"/>
+        </w:rPr>
+        <w:t>imparfait</w:t>
+      </w:r>
+    </w:p>
+    <w:p>
+      <w:pPr>
+        <w:rPr>
+          <w:rFonts w:ascii="Raleway" w:hAnsi="Raleway"/>
+          <w:color w:val="5B6C77"/>
+          <w:sz w:val="23"/>
+          <w:szCs w:val="23"/>
+          <w:lang w:val="fr-FR"/>
+        </w:rPr>
+      </w:pPr>
+      <w:r>
+        <w:rPr>
+          <w:rFonts w:ascii="Raleway" w:hAnsi="Raleway"/>
+          <w:color w:val="5B6C77"/>
+          <w:sz w:val="23"/>
+          <w:szCs w:val="23"/>
+          <w:lang w:val="fr-FR"/>
+        </w:rPr>
+        <w:t>Répétais</w:t>
+      </w:r>
+    </w:p>
+    <w:p>
+      <w:pPr>
+        <w:rPr>
+          <w:rFonts w:ascii="Raleway" w:hAnsi="Raleway"/>
+          <w:b/>
+          <w:bCs/>
+          <w:i/>
+          <w:iCs/>
+          <w:color w:val="FF0000"/>
+          <w:sz w:val="23"/>
+          <w:szCs w:val="23"/>
+          <w:u w:val="single"/>
+          <w:lang w:val="fr-FR"/>
+        </w:rPr>
+      </w:pPr>
+      <w:r>
+        <w:rPr>
+          <w:rFonts w:ascii="Raleway" w:hAnsi="Raleway"/>
+          <w:b/>
+          <w:bCs/>
+          <w:i/>
+          <w:iCs/>
+          <w:color w:val="FF0000"/>
+          <w:sz w:val="23"/>
+          <w:szCs w:val="23"/>
+          <w:u w:val="single"/>
+          <w:lang w:val="fr-FR"/>
+        </w:rPr>
+        <w:t>Ais</w:t>
+      </w:r>
+    </w:p>
+    <w:p>
+      <w:pPr>
+        <w:rPr>
+          <w:rFonts w:ascii="Raleway" w:hAnsi="Raleway"/>
+          <w:b/>
+          <w:bCs/>
+          <w:i/>
+          <w:iCs/>
+          <w:color w:val="FF0000"/>
+          <w:sz w:val="23"/>
+          <w:szCs w:val="23"/>
+          <w:u w:val="single"/>
+          <w:lang w:val="fr-FR"/>
+        </w:rPr>
+      </w:pPr>
+      <w:r>
+        <w:rPr>
+          <w:rFonts w:ascii="Raleway" w:hAnsi="Raleway"/>
+          <w:b/>
+          <w:bCs/>
+          <w:i/>
+          <w:iCs/>
+          <w:color w:val="FF0000"/>
+          <w:sz w:val="23"/>
+          <w:szCs w:val="23"/>
+          <w:u w:val="single"/>
+          <w:lang w:val="fr-FR"/>
+        </w:rPr>
+        <w:t xml:space="preserve">Ais </w:t>
+      </w:r>
+    </w:p>
+    <w:p>
+      <w:pPr>
+        <w:rPr>
+          <w:rFonts w:ascii="Raleway" w:hAnsi="Raleway"/>
+          <w:b/>
+          <w:bCs/>
+          <w:i/>
+          <w:iCs/>
+          <w:color w:val="FF0000"/>
+          <w:sz w:val="23"/>
+          <w:szCs w:val="23"/>
+          <w:u w:val="single"/>
+          <w:lang w:val="fr-FR"/>
+        </w:rPr>
+      </w:pPr>
+      <w:r>
+        <w:rPr>
+          <w:rFonts w:ascii="Raleway" w:hAnsi="Raleway"/>
+          <w:b/>
+          <w:bCs/>
+          <w:i/>
+          <w:iCs/>
+          <w:color w:val="FF0000"/>
+          <w:sz w:val="23"/>
+          <w:szCs w:val="23"/>
+          <w:u w:val="single"/>
+          <w:lang w:val="fr-FR"/>
+        </w:rPr>
+        <w:t>Ait</w:t>
+      </w:r>
+    </w:p>
+    <w:p>
+      <w:pPr>
+        <w:rPr>
+          <w:rFonts w:ascii="Raleway" w:hAnsi="Raleway"/>
+          <w:b/>
+          <w:bCs/>
+          <w:i/>
+          <w:iCs/>
+          <w:color w:val="FF0000"/>
+          <w:sz w:val="23"/>
+          <w:szCs w:val="23"/>
+          <w:u w:val="single"/>
+          <w:lang w:val="fr-FR"/>
+        </w:rPr>
+      </w:pPr>
+      <w:r>
+        <w:rPr>
+          <w:rFonts w:ascii="Raleway" w:hAnsi="Raleway"/>
+          <w:b/>
+          <w:bCs/>
+          <w:i/>
+          <w:iCs/>
+          <w:color w:val="FF0000"/>
+          <w:sz w:val="23"/>
+          <w:szCs w:val="23"/>
+          <w:u w:val="single"/>
+          <w:lang w:val="fr-FR"/>
+        </w:rPr>
+        <w:t>Ions</w:t>
+      </w:r>
+    </w:p>
+    <w:p>
+      <w:pPr>
+        <w:rPr>
+          <w:rFonts w:ascii="Raleway" w:hAnsi="Raleway"/>
+          <w:b/>
+          <w:bCs/>
+          <w:i/>
+          <w:iCs/>
+          <w:color w:val="FF0000"/>
+          <w:sz w:val="23"/>
+          <w:szCs w:val="23"/>
+          <w:u w:val="single"/>
+          <w:lang w:val="fr-FR"/>
+        </w:rPr>
+      </w:pPr>
+      <w:r>
+        <w:rPr>
+          <w:rFonts w:ascii="Raleway" w:hAnsi="Raleway"/>
+          <w:b/>
+          <w:bCs/>
+          <w:i/>
+          <w:iCs/>
+          <w:color w:val="FF0000"/>
+          <w:sz w:val="23"/>
+          <w:szCs w:val="23"/>
+          <w:u w:val="single"/>
+          <w:lang w:val="fr-FR"/>
+        </w:rPr>
+        <w:t>Iez</w:t>
+      </w:r>
+    </w:p>
+    <w:p>
+      <w:pPr>
+        <w:rPr>
+          <w:rFonts w:ascii="Raleway" w:hAnsi="Raleway"/>
+          <w:b/>
+          <w:bCs/>
+          <w:i/>
+          <w:iCs/>
+          <w:color w:val="FF0000"/>
+          <w:sz w:val="23"/>
+          <w:szCs w:val="23"/>
+          <w:u w:val="single"/>
+          <w:lang w:val="fr-FR"/>
+        </w:rPr>
+      </w:pPr>
+      <w:r>
+        <w:rPr>
+          <w:rFonts w:ascii="Raleway" w:hAnsi="Raleway"/>
+          <w:b/>
+          <w:bCs/>
+          <w:i/>
+          <w:iCs/>
+          <w:color w:val="FF0000"/>
+          <w:sz w:val="23"/>
+          <w:szCs w:val="23"/>
+          <w:u w:val="single"/>
+          <w:lang w:val="fr-FR"/>
+        </w:rPr>
+        <w:t>Aient</w:t>
+      </w:r>
+    </w:p>
+    <w:p>
+      <w:pPr>
+        <w:rPr>
+          <w:rFonts w:ascii="Raleway" w:hAnsi="Raleway"/>
+          <w:b/>
+          <w:bCs/>
+          <w:i/>
+          <w:iCs/>
+          <w:color w:val="FF0000"/>
+          <w:sz w:val="23"/>
+          <w:szCs w:val="23"/>
+          <w:u w:val="single"/>
+          <w:lang w:val="fr-FR"/>
+        </w:rPr>
+      </w:pPr>
+      <w:r>
+        <w:rPr>
+          <w:rFonts w:ascii="Raleway" w:hAnsi="Raleway"/>
+          <w:b/>
+          <w:bCs/>
+          <w:i/>
+          <w:iCs/>
+          <w:color w:val="FF0000"/>
+          <w:sz w:val="23"/>
+          <w:szCs w:val="23"/>
+          <w:u w:val="single"/>
+          <w:lang w:val="fr-FR"/>
+        </w:rPr>
+        <w:t>Lấy gốc từ ngôi n</w:t>
+      </w:r>
+      <w:r>
+        <w:rPr>
+          <w:rFonts w:ascii="Raleway" w:hAnsi="Raleway"/>
+          <w:b/>
+          <w:bCs/>
+          <w:i/>
+          <w:iCs/>
+          <w:color w:val="FF0000"/>
+          <w:sz w:val="23"/>
+          <w:szCs w:val="23"/>
+          <w:u w:val="single"/>
+          <w:lang w:val="fr-FR"/>
+        </w:rPr>
+        <w:t>ous của thì hiện tại sau đó thêm các đuôi của imparfait</w:t>
+      </w:r>
+    </w:p>
+    <w:p>
+      <w:pPr>
+        <w:rPr>
+          <w:rFonts w:ascii="Raleway" w:hAnsi="Raleway"/>
+          <w:b/>
+          <w:bCs/>
+          <w:i/>
+          <w:iCs/>
+          <w:color w:val="FF0000"/>
+          <w:sz w:val="23"/>
+          <w:szCs w:val="23"/>
+          <w:u w:val="single"/>
+          <w:lang w:val="fr-FR"/>
+        </w:rPr>
+      </w:pPr>
+      <w:r>
+        <w:rPr>
+          <w:rFonts w:ascii="Raleway" w:hAnsi="Raleway"/>
+          <w:b/>
+          <w:bCs/>
+          <w:i/>
+          <w:iCs/>
+          <w:color w:val="FF0000"/>
+          <w:sz w:val="23"/>
+          <w:szCs w:val="23"/>
+          <w:u w:val="single"/>
+          <w:lang w:val="fr-FR"/>
+        </w:rPr>
+        <w:t>Je répét+ais</w:t>
+      </w:r>
+    </w:p>
+    <w:p>
+      <w:pPr>
+        <w:rPr>
+          <w:rFonts w:ascii="Raleway" w:hAnsi="Raleway"/>
+          <w:b/>
+          <w:bCs/>
+          <w:i/>
+          <w:iCs/>
+          <w:color w:val="FF0000"/>
+          <w:sz w:val="23"/>
+          <w:szCs w:val="23"/>
+          <w:u w:val="single"/>
+          <w:lang w:val="fr-FR"/>
+        </w:rPr>
+      </w:pPr>
+      <w:r>
+        <w:rPr>
+          <w:rFonts w:ascii="Raleway" w:hAnsi="Raleway"/>
+          <w:b/>
+          <w:bCs/>
+          <w:i/>
+          <w:iCs/>
+          <w:color w:val="FF0000"/>
+          <w:sz w:val="23"/>
+          <w:szCs w:val="23"/>
+          <w:u w:val="single"/>
+          <w:lang w:val="fr-FR"/>
+        </w:rPr>
+        <w:t>Tu répétais</w:t>
+      </w:r>
+    </w:p>
+    <w:p>
+      <w:pPr>
+        <w:rPr>
+          <w:rFonts w:ascii="Raleway" w:hAnsi="Raleway"/>
+          <w:b/>
+          <w:bCs/>
+          <w:i/>
+          <w:iCs/>
+          <w:color w:val="FF0000"/>
+          <w:sz w:val="23"/>
+          <w:szCs w:val="23"/>
+          <w:u w:val="single"/>
+          <w:lang w:val="fr-FR"/>
+        </w:rPr>
+      </w:pPr>
+      <w:r>
+        <w:rPr>
+          <w:rFonts w:ascii="Raleway" w:hAnsi="Raleway"/>
+          <w:b/>
+          <w:bCs/>
+          <w:i/>
+          <w:iCs/>
+          <w:color w:val="FF0000"/>
+          <w:sz w:val="23"/>
+          <w:szCs w:val="23"/>
+          <w:u w:val="single"/>
+          <w:lang w:val="fr-FR"/>
+        </w:rPr>
+        <w:t>Il répétait</w:t>
+      </w:r>
+    </w:p>
+    <w:p>
+      <w:pPr>
+        <w:rPr>
+          <w:rFonts w:ascii="Raleway" w:hAnsi="Raleway"/>
+          <w:b/>
+          <w:bCs/>
+          <w:i/>
+          <w:iCs/>
+          <w:color w:val="FF0000"/>
+          <w:sz w:val="23"/>
+          <w:szCs w:val="23"/>
+          <w:u w:val="single"/>
+          <w:lang w:val="fr-FR"/>
+        </w:rPr>
+      </w:pPr>
+      <w:r>
+        <w:rPr>
+          <w:rFonts w:ascii="Raleway" w:hAnsi="Raleway"/>
+          <w:b/>
+          <w:bCs/>
+          <w:i/>
+          <w:iCs/>
+          <w:color w:val="FF0000"/>
+          <w:sz w:val="23"/>
+          <w:szCs w:val="23"/>
+          <w:u w:val="single"/>
+          <w:lang w:val="fr-FR"/>
+        </w:rPr>
+        <w:t>Ns répétions</w:t>
+      </w:r>
+    </w:p>
+    <w:p>
+      <w:pPr>
+        <w:rPr>
+          <w:rFonts w:ascii="Raleway" w:hAnsi="Raleway"/>
+          <w:b/>
+          <w:bCs/>
+          <w:i/>
+          <w:iCs/>
+          <w:color w:val="FF0000"/>
+          <w:sz w:val="23"/>
+          <w:szCs w:val="23"/>
+          <w:u w:val="single"/>
+          <w:lang w:val="fr-FR"/>
+        </w:rPr>
+      </w:pPr>
+      <w:r>
+        <w:rPr>
+          <w:rFonts w:ascii="Raleway" w:hAnsi="Raleway"/>
+          <w:b/>
+          <w:bCs/>
+          <w:i/>
+          <w:iCs/>
+          <w:color w:val="FF0000"/>
+          <w:sz w:val="23"/>
+          <w:szCs w:val="23"/>
+          <w:u w:val="single"/>
+          <w:lang w:val="fr-FR"/>
+        </w:rPr>
+        <w:t>Vs répétiez</w:t>
+      </w:r>
+    </w:p>
+    <w:p>
+      <w:pPr>
+        <w:rPr>
+          <w:rFonts w:ascii="Raleway" w:hAnsi="Raleway"/>
+          <w:b/>
+          <w:bCs/>
+          <w:i/>
+          <w:iCs/>
+          <w:color w:val="FF0000"/>
+          <w:sz w:val="23"/>
+          <w:szCs w:val="23"/>
+          <w:u w:val="single"/>
+          <w:lang w:val="fr-FR"/>
+        </w:rPr>
+      </w:pPr>
+      <w:r>
+        <w:rPr>
+          <w:rFonts w:ascii="Raleway" w:hAnsi="Raleway"/>
+          <w:b/>
+          <w:bCs/>
+          <w:i/>
+          <w:iCs/>
+          <w:color w:val="FF0000"/>
+          <w:sz w:val="23"/>
+          <w:szCs w:val="23"/>
+          <w:u w:val="single"/>
+          <w:lang w:val="fr-FR"/>
+        </w:rPr>
+        <w:t>Ils répétaient</w:t>
+      </w:r>
+    </w:p>
+    <w:p>
+      <w:pPr>
+        <w:rPr>
+          <w:rFonts w:ascii="Raleway" w:hAnsi="Raleway"/>
+          <w:b/>
+          <w:bCs/>
+          <w:i/>
+          <w:iCs/>
+          <w:color w:val="FF0000"/>
+          <w:sz w:val="23"/>
+          <w:szCs w:val="23"/>
+          <w:u w:val="single"/>
+          <w:lang w:val="fr-FR"/>
+        </w:rPr>
+      </w:pPr>
+    </w:p>
+    <w:p>
+      <w:pPr>
+        <w:rPr>
+          <w:rFonts w:ascii="Raleway" w:hAnsi="Raleway"/>
+          <w:color w:val="5B6C77"/>
+          <w:sz w:val="23"/>
+          <w:szCs w:val="23"/>
+          <w:lang w:val="fr-FR"/>
+        </w:rPr>
+      </w:pPr>
+    </w:p>
+    <w:p>
+      <w:pPr>
+        <w:rPr>
+          <w:rFonts w:ascii="Raleway" w:hAnsi="Raleway"/>
+          <w:color w:val="5B6C77"/>
+          <w:sz w:val="23"/>
+          <w:szCs w:val="23"/>
+        </w:rPr>
+      </w:pPr>
+      <w:r>
+        <w:rPr>
+          <w:rFonts w:ascii="Raleway" w:hAnsi="Raleway"/>
+          <w:color w:val="5B6C77"/>
+          <w:sz w:val="23"/>
+          <w:szCs w:val="23"/>
+        </w:rPr>
+        <w:t>Future</w:t>
+      </w:r>
+    </w:p>
+    <w:p>
+      <w:pPr>
+        <w:rPr>
+          <w:rFonts w:ascii="Raleway" w:hAnsi="Raleway"/>
+          <w:color w:val="5B6C77"/>
+          <w:sz w:val="23"/>
+          <w:szCs w:val="23"/>
+          <w:lang w:val="fr-FR"/>
+        </w:rPr>
+      </w:pPr>
+      <w:r>
+        <w:rPr>
+          <w:rFonts w:ascii="Raleway" w:hAnsi="Raleway"/>
+          <w:color w:val="5B6C77"/>
+          <w:sz w:val="23"/>
+          <w:szCs w:val="23"/>
+          <w:lang w:val="fr-FR"/>
+        </w:rPr>
+        <w:t>Je Répéterai</w:t>
+      </w:r>
+    </w:p>
+    <w:p>
+      <w:pPr>
+        <w:rPr>
+          <w:rFonts w:ascii="Raleway" w:hAnsi="Raleway"/>
+          <w:color w:val="5B6C77"/>
+          <w:sz w:val="23"/>
+          <w:szCs w:val="23"/>
+          <w:lang w:val="fr-FR"/>
+        </w:rPr>
+      </w:pPr>
+      <w:r>
+        <w:rPr>
+          <w:rFonts w:ascii="Raleway" w:hAnsi="Raleway"/>
+          <w:color w:val="5B6C77"/>
+          <w:sz w:val="23"/>
+          <w:szCs w:val="23"/>
+          <w:lang w:val="fr-FR"/>
+        </w:rPr>
+        <w:t>Tu répéteras</w:t>
+      </w:r>
+    </w:p>
+    <w:p>
+      <w:pPr>
+        <w:rPr>
+          <w:rFonts w:ascii="Raleway" w:hAnsi="Raleway"/>
+          <w:color w:val="5B6C77"/>
+          <w:sz w:val="23"/>
+          <w:szCs w:val="23"/>
+          <w:lang w:val="fr-FR"/>
+        </w:rPr>
+      </w:pPr>
+      <w:r>
+        <w:rPr>
+          <w:rFonts w:ascii="Raleway" w:hAnsi="Raleway"/>
+          <w:color w:val="5B6C77"/>
+          <w:sz w:val="23"/>
+          <w:szCs w:val="23"/>
+          <w:lang w:val="fr-FR"/>
+        </w:rPr>
+        <w:t xml:space="preserve">Il </w:t>
+      </w:r>
+      <w:r>
+        <w:rPr>
+          <w:rFonts w:ascii="Raleway" w:hAnsi="Raleway"/>
+          <w:b/>
+          <w:bCs/>
+          <w:color w:val="FF0000"/>
+          <w:sz w:val="23"/>
+          <w:szCs w:val="23"/>
+          <w:u w:val="single"/>
+          <w:lang w:val="fr-FR"/>
+        </w:rPr>
+        <w:t>répéter</w:t>
+      </w:r>
+      <w:r>
+        <w:rPr>
+          <w:rFonts w:ascii="Raleway" w:hAnsi="Raleway"/>
+          <w:color w:val="5B6C77"/>
+          <w:sz w:val="23"/>
+          <w:szCs w:val="23"/>
+          <w:lang w:val="fr-FR"/>
+        </w:rPr>
+        <w:t>a</w:t>
+      </w:r>
+    </w:p>
+    <w:p>
+      <w:pPr>
+        <w:rPr>
+          <w:rFonts w:ascii="Raleway" w:hAnsi="Raleway"/>
+          <w:color w:val="5B6C77"/>
+          <w:sz w:val="23"/>
+          <w:szCs w:val="23"/>
+          <w:lang w:val="fr-FR"/>
+        </w:rPr>
+      </w:pPr>
+      <w:r>
+        <w:rPr>
+          <w:rFonts w:ascii="Raleway" w:hAnsi="Raleway"/>
+          <w:color w:val="5B6C77"/>
+          <w:sz w:val="23"/>
+          <w:szCs w:val="23"/>
+          <w:lang w:val="fr-FR"/>
+        </w:rPr>
+        <w:t xml:space="preserve">Ns </w:t>
+      </w:r>
+      <w:r>
+        <w:rPr>
+          <w:rFonts w:ascii="Raleway" w:hAnsi="Raleway"/>
+          <w:b/>
+          <w:bCs/>
+          <w:color w:val="FF0000"/>
+          <w:sz w:val="23"/>
+          <w:szCs w:val="23"/>
+          <w:u w:val="single"/>
+          <w:lang w:val="fr-FR"/>
+        </w:rPr>
+        <w:t>répéter</w:t>
+      </w:r>
+      <w:r>
+        <w:rPr>
+          <w:rFonts w:ascii="Raleway" w:hAnsi="Raleway"/>
+          <w:color w:val="5B6C77"/>
+          <w:sz w:val="23"/>
+          <w:szCs w:val="23"/>
+          <w:lang w:val="fr-FR"/>
+        </w:rPr>
+        <w:t>ons</w:t>
+      </w:r>
+    </w:p>
+    <w:p>
+      <w:pPr>
+        <w:rPr>
+          <w:rFonts w:ascii="Raleway" w:hAnsi="Raleway"/>
+          <w:color w:val="5B6C77"/>
+          <w:sz w:val="23"/>
+          <w:szCs w:val="23"/>
+          <w:lang w:val="fr-FR"/>
+        </w:rPr>
+      </w:pPr>
+      <w:r>
+        <w:rPr>
+          <w:rFonts w:ascii="Raleway" w:hAnsi="Raleway"/>
+          <w:color w:val="5B6C77"/>
+          <w:sz w:val="23"/>
+          <w:szCs w:val="23"/>
+          <w:lang w:val="fr-FR"/>
+        </w:rPr>
+        <w:t>Vs répéterez</w:t>
+      </w:r>
+    </w:p>
+    <w:p>
+      <w:pPr>
+        <w:rPr>
+          <w:rFonts w:ascii="Raleway" w:hAnsi="Raleway"/>
+          <w:color w:val="5B6C77"/>
+          <w:sz w:val="23"/>
+          <w:szCs w:val="23"/>
+          <w:lang w:val="fr-FR"/>
+        </w:rPr>
+      </w:pPr>
+      <w:r>
+        <w:rPr>
+          <w:rFonts w:ascii="Raleway" w:hAnsi="Raleway"/>
+          <w:color w:val="5B6C77"/>
+          <w:sz w:val="23"/>
+          <w:szCs w:val="23"/>
+          <w:lang w:val="fr-FR"/>
+        </w:rPr>
+        <w:t>Ils répéteront</w:t>
+      </w:r>
+    </w:p>
+    <w:p>
+      <w:pPr>
+        <w:rPr>
+          <w:rFonts w:ascii="Raleway" w:hAnsi="Raleway"/>
+          <w:color w:val="5B6C77"/>
+          <w:sz w:val="23"/>
+          <w:szCs w:val="23"/>
+          <w:lang w:val="fr-FR"/>
+        </w:rPr>
+      </w:pPr>
+      <w:r>
+        <w:rPr>
+          <w:rFonts w:ascii="Raleway" w:hAnsi="Raleway"/>
+          <w:color w:val="5B6C77"/>
+          <w:sz w:val="23"/>
+          <w:szCs w:val="23"/>
+          <w:lang w:val="fr-FR"/>
+        </w:rPr>
+        <w:t>CONDITIONNEL</w:t>
+      </w:r>
+    </w:p>
+    <w:p>
+      <w:pPr>
+        <w:rPr>
+          <w:rFonts w:ascii="Raleway" w:hAnsi="Raleway"/>
+          <w:color w:val="5B6C77"/>
+          <w:sz w:val="23"/>
+          <w:szCs w:val="23"/>
+          <w:lang w:val="fr-FR"/>
+        </w:rPr>
+      </w:pPr>
+      <w:r>
+        <w:rPr>
+          <w:rFonts w:ascii="Raleway" w:hAnsi="Raleway"/>
+          <w:color w:val="5B6C77"/>
+          <w:sz w:val="23"/>
+          <w:szCs w:val="23"/>
+          <w:lang w:val="fr-FR"/>
+        </w:rPr>
+        <w:t xml:space="preserve">Je + </w:t>
+      </w:r>
+      <w:r>
+        <w:rPr>
+          <w:rFonts w:ascii="Raleway" w:hAnsi="Raleway"/>
+          <w:b/>
+          <w:bCs/>
+          <w:color w:val="FF0000"/>
+          <w:sz w:val="23"/>
+          <w:szCs w:val="23"/>
+          <w:u w:val="single"/>
+          <w:lang w:val="fr-FR"/>
+        </w:rPr>
+        <w:t>v -future</w:t>
+      </w:r>
+      <w:r>
+        <w:rPr>
+          <w:rFonts w:ascii="Raleway" w:hAnsi="Raleway"/>
+          <w:color w:val="FF0000"/>
+          <w:sz w:val="23"/>
+          <w:szCs w:val="23"/>
+          <w:lang w:val="fr-FR"/>
+        </w:rPr>
+        <w:t xml:space="preserve"> </w:t>
+      </w:r>
+      <w:r>
+        <w:rPr>
+          <w:rFonts w:ascii="Raleway" w:hAnsi="Raleway"/>
+          <w:color w:val="5B6C77"/>
+          <w:sz w:val="23"/>
+          <w:szCs w:val="23"/>
+          <w:lang w:val="fr-FR"/>
+        </w:rPr>
+        <w:t xml:space="preserve">+ </w:t>
+      </w:r>
+      <w:r>
+        <w:rPr>
+          <w:rFonts w:ascii="Raleway" w:hAnsi="Raleway"/>
+          <w:b/>
+          <w:bCs/>
+          <w:color w:val="FF0000"/>
+          <w:sz w:val="23"/>
+          <w:szCs w:val="23"/>
+          <w:u w:val="single"/>
+          <w:lang w:val="fr-FR"/>
+        </w:rPr>
+        <w:t>terminaison -imparfait</w:t>
+      </w:r>
+      <w:r>
+        <w:rPr>
+          <w:rFonts w:ascii="Raleway" w:hAnsi="Raleway"/>
+          <w:color w:val="FF0000"/>
+          <w:sz w:val="23"/>
+          <w:szCs w:val="23"/>
+          <w:lang w:val="fr-FR"/>
+        </w:rPr>
+        <w:t xml:space="preserve"> </w:t>
+      </w:r>
+      <w:r>
+        <w:rPr>
+          <w:rFonts w:ascii="Raleway" w:hAnsi="Raleway"/>
+          <w:color w:val="5B6C77"/>
+          <w:sz w:val="23"/>
+          <w:szCs w:val="23"/>
+          <w:lang w:val="fr-FR"/>
+        </w:rPr>
+        <w:t>= je répéterais</w:t>
+      </w:r>
+    </w:p>
+    <w:p>
+      <w:pPr>
+        <w:rPr>
+          <w:rFonts w:ascii="Raleway" w:hAnsi="Raleway"/>
+          <w:color w:val="5B6C77"/>
+          <w:sz w:val="23"/>
+          <w:szCs w:val="23"/>
+          <w:lang w:val="fr-FR"/>
+        </w:rPr>
+      </w:pPr>
+      <w:r>
+        <w:rPr>
+          <w:rFonts w:ascii="Raleway" w:hAnsi="Raleway"/>
+          <w:color w:val="5B6C77"/>
+          <w:sz w:val="23"/>
+          <w:szCs w:val="23"/>
+          <w:lang w:val="fr-FR"/>
+        </w:rPr>
+        <w:lastRenderedPageBreak/>
+        <w:t>Tu répéter</w:t>
+      </w:r>
+      <w:r>
+        <w:rPr>
+          <w:rFonts w:ascii="Raleway" w:hAnsi="Raleway"/>
+          <w:b/>
+          <w:bCs/>
+          <w:color w:val="FF0000"/>
+          <w:sz w:val="23"/>
+          <w:szCs w:val="23"/>
+          <w:u w:val="single"/>
+          <w:lang w:val="fr-FR"/>
+        </w:rPr>
+        <w:t>ais</w:t>
+      </w:r>
+    </w:p>
+    <w:p>
+      <w:pPr>
+        <w:rPr>
+          <w:rFonts w:ascii="Raleway" w:hAnsi="Raleway"/>
+          <w:color w:val="5B6C77"/>
+          <w:sz w:val="23"/>
+          <w:szCs w:val="23"/>
+          <w:lang w:val="fr-FR"/>
+        </w:rPr>
+      </w:pPr>
+      <w:r>
+        <w:rPr>
+          <w:rFonts w:ascii="Raleway" w:hAnsi="Raleway"/>
+          <w:color w:val="5B6C77"/>
+          <w:sz w:val="23"/>
+          <w:szCs w:val="23"/>
+          <w:lang w:val="fr-FR"/>
+        </w:rPr>
+        <w:t>Il répéter</w:t>
+      </w:r>
+      <w:r>
+        <w:rPr>
+          <w:rFonts w:ascii="Raleway" w:hAnsi="Raleway"/>
+          <w:b/>
+          <w:bCs/>
+          <w:color w:val="FF0000"/>
+          <w:sz w:val="23"/>
+          <w:szCs w:val="23"/>
+          <w:u w:val="single"/>
+          <w:lang w:val="fr-FR"/>
+        </w:rPr>
+        <w:t>ait</w:t>
+      </w:r>
+    </w:p>
+    <w:p>
+      <w:pPr>
+        <w:rPr>
+          <w:rFonts w:ascii="Raleway" w:hAnsi="Raleway"/>
+          <w:color w:val="5B6C77"/>
+          <w:sz w:val="23"/>
+          <w:szCs w:val="23"/>
+          <w:lang w:val="fr-FR"/>
+        </w:rPr>
+      </w:pPr>
+      <w:r>
+        <w:rPr>
+          <w:rFonts w:ascii="Raleway" w:hAnsi="Raleway"/>
+          <w:color w:val="5B6C77"/>
+          <w:sz w:val="23"/>
+          <w:szCs w:val="23"/>
+          <w:lang w:val="fr-FR"/>
+        </w:rPr>
+        <w:t>Ns répéter</w:t>
+      </w:r>
+      <w:r>
+        <w:rPr>
+          <w:rFonts w:ascii="Raleway" w:hAnsi="Raleway"/>
+          <w:b/>
+          <w:bCs/>
+          <w:i/>
+          <w:iCs/>
+          <w:color w:val="FF0000"/>
+          <w:sz w:val="23"/>
+          <w:szCs w:val="23"/>
+          <w:lang w:val="fr-FR"/>
+        </w:rPr>
+        <w:t>ions</w:t>
+      </w:r>
+    </w:p>
+    <w:p>
+      <w:pPr>
+        <w:rPr>
+          <w:rFonts w:ascii="Raleway" w:hAnsi="Raleway"/>
+          <w:color w:val="5B6C77"/>
+          <w:sz w:val="23"/>
+          <w:szCs w:val="23"/>
+          <w:lang w:val="fr-FR"/>
+        </w:rPr>
+      </w:pPr>
+      <w:r>
+        <w:rPr>
+          <w:rFonts w:ascii="Raleway" w:hAnsi="Raleway"/>
+          <w:color w:val="5B6C77"/>
+          <w:sz w:val="23"/>
+          <w:szCs w:val="23"/>
+          <w:lang w:val="fr-FR"/>
+        </w:rPr>
+        <w:t>Vs répéter</w:t>
+      </w:r>
+      <w:r>
+        <w:rPr>
+          <w:rFonts w:ascii="Raleway" w:hAnsi="Raleway"/>
+          <w:b/>
+          <w:bCs/>
+          <w:color w:val="FF0000"/>
+          <w:sz w:val="23"/>
+          <w:szCs w:val="23"/>
+          <w:u w:val="single"/>
+          <w:lang w:val="fr-FR"/>
+        </w:rPr>
+        <w:t>iez</w:t>
+      </w:r>
+    </w:p>
+    <w:p>
+      <w:pPr>
+        <w:rPr>
+          <w:rFonts w:ascii="Raleway" w:hAnsi="Raleway"/>
+          <w:color w:val="5B6C77"/>
+          <w:sz w:val="23"/>
+          <w:szCs w:val="23"/>
+          <w:lang w:val="fr-FR"/>
+        </w:rPr>
+      </w:pPr>
+      <w:r>
+        <w:rPr>
+          <w:rFonts w:ascii="Raleway" w:hAnsi="Raleway"/>
+          <w:color w:val="5B6C77"/>
+          <w:sz w:val="23"/>
+          <w:szCs w:val="23"/>
+          <w:lang w:val="fr-FR"/>
+        </w:rPr>
+        <w:t>Ils répeter</w:t>
+      </w:r>
+      <w:r>
+        <w:rPr>
+          <w:rFonts w:ascii="Raleway" w:hAnsi="Raleway"/>
+          <w:b/>
+          <w:bCs/>
+          <w:color w:val="FF0000"/>
+          <w:sz w:val="23"/>
+          <w:szCs w:val="23"/>
+          <w:u w:val="single"/>
+          <w:lang w:val="fr-FR"/>
+        </w:rPr>
+        <w:t>aient</w:t>
+      </w:r>
+    </w:p>
+    <w:p>
+      <w:pPr>
+        <w:rPr>
+          <w:rFonts w:ascii="Raleway" w:hAnsi="Raleway"/>
+          <w:color w:val="5B6C77"/>
+          <w:sz w:val="23"/>
+          <w:szCs w:val="23"/>
+          <w:lang w:val="fr-FR"/>
+        </w:rPr>
+      </w:pPr>
+    </w:p>
+    <w:p>
+      <w:pPr>
+        <w:rPr>
+          <w:rFonts w:ascii="Raleway" w:hAnsi="Raleway"/>
+          <w:color w:val="5B6C77"/>
+          <w:sz w:val="23"/>
+          <w:szCs w:val="23"/>
+          <w:lang w:val="fr-FR"/>
+        </w:rPr>
+      </w:pPr>
+    </w:p>
+    <w:p>
+      <w:pPr>
+        <w:rPr>
           <w:sz w:val="24"/>
           <w:szCs w:val="24"/>
           <w:lang w:val="fr-FR"/>
@@ -78,437 +2497,6 @@
       </w:pPr>
       <w:r>
         <w:rPr>
-          <w:rFonts w:ascii="Segoe UI Symbol" w:hAnsi="Segoe UI Symbol" w:cs="Segoe UI Symbol"/>
-          <w:b/>
-          <w:bCs/>
-          <w:color w:val="0000FF"/>
-          <w:sz w:val="23"/>
-          <w:szCs w:val="23"/>
-          <w:bdr w:val="none" w:sz="0" w:space="0" w:color="auto" w:frame="1"/>
-          <w:shd w:val="clear" w:color="auto" w:fill="FFFFFF"/>
-          <w:lang w:val="fr-FR"/>
-        </w:rPr>
-        <w:t>➧</w:t>
-      </w:r>
-      <w:r>
-        <w:rPr>
-          <w:rFonts w:ascii="Raleway" w:hAnsi="Raleway"/>
-          <w:b/>
-          <w:bCs/>
-          <w:color w:val="0000FF"/>
-          <w:sz w:val="23"/>
-          <w:szCs w:val="23"/>
-          <w:bdr w:val="none" w:sz="0" w:space="0" w:color="auto" w:frame="1"/>
-          <w:shd w:val="clear" w:color="auto" w:fill="FFFFFF"/>
-          <w:lang w:val="fr-FR"/>
-        </w:rPr>
-        <w:t> </w:t>
-      </w:r>
-      <w:r>
-        <w:rPr>
-          <w:rFonts w:ascii="Raleway" w:hAnsi="Raleway"/>
-          <w:color w:val="5B6C77"/>
-          <w:sz w:val="23"/>
-          <w:szCs w:val="23"/>
-          <w:shd w:val="clear" w:color="auto" w:fill="FFFFFF"/>
-          <w:lang w:val="fr-FR"/>
-        </w:rPr>
-        <w:t>Bonjour</w:t>
-      </w:r>
-      <w:r>
-        <w:rPr>
-          <w:rFonts w:ascii="Raleway" w:hAnsi="Raleway"/>
-          <w:color w:val="5B6C77"/>
-          <w:sz w:val="23"/>
-          <w:szCs w:val="23"/>
-          <w:lang w:val="fr-FR"/>
-        </w:rPr>
-        <w:br/>
-      </w:r>
-      <w:r>
-        <w:rPr>
-          <w:rFonts w:ascii="Segoe UI Symbol" w:hAnsi="Segoe UI Symbol" w:cs="Segoe UI Symbol"/>
-          <w:b/>
-          <w:bCs/>
-          <w:color w:val="0000FF"/>
-          <w:sz w:val="23"/>
-          <w:szCs w:val="23"/>
-          <w:bdr w:val="none" w:sz="0" w:space="0" w:color="auto" w:frame="1"/>
-          <w:shd w:val="clear" w:color="auto" w:fill="FFFFFF"/>
-          <w:lang w:val="fr-FR"/>
-        </w:rPr>
-        <w:t>➧</w:t>
-      </w:r>
-      <w:r>
-        <w:rPr>
-          <w:rFonts w:ascii="Raleway" w:hAnsi="Raleway"/>
-          <w:b/>
-          <w:bCs/>
-          <w:color w:val="0000FF"/>
-          <w:sz w:val="23"/>
-          <w:szCs w:val="23"/>
-          <w:bdr w:val="none" w:sz="0" w:space="0" w:color="auto" w:frame="1"/>
-          <w:shd w:val="clear" w:color="auto" w:fill="FFFFFF"/>
-          <w:lang w:val="fr-FR"/>
-        </w:rPr>
-        <w:t> </w:t>
-      </w:r>
-      <w:r>
-        <w:rPr>
-          <w:rFonts w:ascii="Raleway" w:hAnsi="Raleway"/>
-          <w:color w:val="5B6C77"/>
-          <w:sz w:val="23"/>
-          <w:szCs w:val="23"/>
-          <w:shd w:val="clear" w:color="auto" w:fill="FFFFFF"/>
-          <w:lang w:val="fr-FR"/>
-        </w:rPr>
-        <w:t>Bienvenue</w:t>
-      </w:r>
-      <w:r>
-        <w:rPr>
-          <w:rFonts w:ascii="Raleway" w:hAnsi="Raleway"/>
-          <w:color w:val="5B6C77"/>
-          <w:sz w:val="23"/>
-          <w:szCs w:val="23"/>
-          <w:lang w:val="fr-FR"/>
-        </w:rPr>
-        <w:br/>
-      </w:r>
-      <w:r>
-        <w:rPr>
-          <w:rFonts w:ascii="Segoe UI Symbol" w:hAnsi="Segoe UI Symbol" w:cs="Segoe UI Symbol"/>
-          <w:b/>
-          <w:bCs/>
-          <w:color w:val="0000FF"/>
-          <w:sz w:val="23"/>
-          <w:szCs w:val="23"/>
-          <w:bdr w:val="none" w:sz="0" w:space="0" w:color="auto" w:frame="1"/>
-          <w:shd w:val="clear" w:color="auto" w:fill="FFFFFF"/>
-          <w:lang w:val="fr-FR"/>
-        </w:rPr>
-        <w:t>➧</w:t>
-      </w:r>
-      <w:r>
-        <w:rPr>
-          <w:rFonts w:ascii="Raleway" w:hAnsi="Raleway"/>
-          <w:b/>
-          <w:bCs/>
-          <w:color w:val="0000FF"/>
-          <w:sz w:val="23"/>
-          <w:szCs w:val="23"/>
-          <w:bdr w:val="none" w:sz="0" w:space="0" w:color="auto" w:frame="1"/>
-          <w:shd w:val="clear" w:color="auto" w:fill="FFFFFF"/>
-          <w:lang w:val="fr-FR"/>
-        </w:rPr>
-        <w:t> </w:t>
-      </w:r>
-      <w:r>
-        <w:rPr>
-          <w:rFonts w:ascii="Raleway" w:hAnsi="Raleway"/>
-          <w:color w:val="5B6C77"/>
-          <w:sz w:val="23"/>
-          <w:szCs w:val="23"/>
-          <w:shd w:val="clear" w:color="auto" w:fill="FFFFFF"/>
-          <w:lang w:val="fr-FR"/>
-        </w:rPr>
-        <w:t>S'il vous plaît / Merci</w:t>
-      </w:r>
-      <w:r>
-        <w:rPr>
-          <w:rFonts w:ascii="Raleway" w:hAnsi="Raleway"/>
-          <w:color w:val="5B6C77"/>
-          <w:sz w:val="23"/>
-          <w:szCs w:val="23"/>
-          <w:lang w:val="fr-FR"/>
-        </w:rPr>
-        <w:br/>
-      </w:r>
-      <w:r>
-        <w:rPr>
-          <w:rFonts w:ascii="Segoe UI Symbol" w:hAnsi="Segoe UI Symbol" w:cs="Segoe UI Symbol"/>
-          <w:b/>
-          <w:bCs/>
-          <w:color w:val="0000FF"/>
-          <w:sz w:val="23"/>
-          <w:szCs w:val="23"/>
-          <w:bdr w:val="none" w:sz="0" w:space="0" w:color="auto" w:frame="1"/>
-          <w:shd w:val="clear" w:color="auto" w:fill="FFFFFF"/>
-          <w:lang w:val="fr-FR"/>
-        </w:rPr>
-        <w:t>➧</w:t>
-      </w:r>
-      <w:r>
-        <w:rPr>
-          <w:rFonts w:ascii="Raleway" w:hAnsi="Raleway"/>
-          <w:b/>
-          <w:bCs/>
-          <w:color w:val="0000FF"/>
-          <w:sz w:val="23"/>
-          <w:szCs w:val="23"/>
-          <w:bdr w:val="none" w:sz="0" w:space="0" w:color="auto" w:frame="1"/>
-          <w:shd w:val="clear" w:color="auto" w:fill="FFFFFF"/>
-          <w:lang w:val="fr-FR"/>
-        </w:rPr>
-        <w:t> </w:t>
-      </w:r>
-      <w:r>
-        <w:rPr>
-          <w:rFonts w:ascii="Raleway" w:hAnsi="Raleway"/>
-          <w:color w:val="5B6C77"/>
-          <w:sz w:val="23"/>
-          <w:szCs w:val="23"/>
-          <w:shd w:val="clear" w:color="auto" w:fill="FFFFFF"/>
-          <w:lang w:val="fr-FR"/>
-        </w:rPr>
-        <w:t>Oui / Non</w:t>
-      </w:r>
-      <w:r>
-        <w:rPr>
-          <w:rFonts w:ascii="Raleway" w:hAnsi="Raleway"/>
-          <w:color w:val="5B6C77"/>
-          <w:sz w:val="23"/>
-          <w:szCs w:val="23"/>
-          <w:lang w:val="fr-FR"/>
-        </w:rPr>
-        <w:br/>
-      </w:r>
-      <w:r>
-        <w:rPr>
-          <w:rFonts w:ascii="Segoe UI Symbol" w:hAnsi="Segoe UI Symbol" w:cs="Segoe UI Symbol"/>
-          <w:b/>
-          <w:bCs/>
-          <w:color w:val="0000FF"/>
-          <w:sz w:val="23"/>
-          <w:szCs w:val="23"/>
-          <w:bdr w:val="none" w:sz="0" w:space="0" w:color="auto" w:frame="1"/>
-          <w:shd w:val="clear" w:color="auto" w:fill="FFFFFF"/>
-          <w:lang w:val="fr-FR"/>
-        </w:rPr>
-        <w:t>➧</w:t>
-      </w:r>
-      <w:r>
-        <w:rPr>
-          <w:rFonts w:ascii="Raleway" w:hAnsi="Raleway"/>
-          <w:b/>
-          <w:bCs/>
-          <w:color w:val="0000FF"/>
-          <w:sz w:val="23"/>
-          <w:szCs w:val="23"/>
-          <w:bdr w:val="none" w:sz="0" w:space="0" w:color="auto" w:frame="1"/>
-          <w:shd w:val="clear" w:color="auto" w:fill="FFFFFF"/>
-          <w:lang w:val="fr-FR"/>
-        </w:rPr>
-        <w:t> </w:t>
-      </w:r>
-      <w:r>
-        <w:rPr>
-          <w:rFonts w:ascii="Raleway" w:hAnsi="Raleway"/>
-          <w:color w:val="5B6C77"/>
-          <w:sz w:val="23"/>
-          <w:szCs w:val="23"/>
-          <w:shd w:val="clear" w:color="auto" w:fill="FFFFFF"/>
-          <w:lang w:val="fr-FR"/>
-        </w:rPr>
-        <w:t>Puis-je vous aider ?</w:t>
-      </w:r>
-      <w:r>
-        <w:rPr>
-          <w:rFonts w:ascii="Raleway" w:hAnsi="Raleway"/>
-          <w:color w:val="5B6C77"/>
-          <w:sz w:val="23"/>
-          <w:szCs w:val="23"/>
-          <w:lang w:val="fr-FR"/>
-        </w:rPr>
-        <w:br/>
-      </w:r>
-      <w:r>
-        <w:rPr>
-          <w:rFonts w:ascii="Segoe UI Symbol" w:hAnsi="Segoe UI Symbol" w:cs="Segoe UI Symbol"/>
-          <w:b/>
-          <w:bCs/>
-          <w:color w:val="0000FF"/>
-          <w:sz w:val="23"/>
-          <w:szCs w:val="23"/>
-          <w:bdr w:val="none" w:sz="0" w:space="0" w:color="auto" w:frame="1"/>
-          <w:shd w:val="clear" w:color="auto" w:fill="FFFFFF"/>
-          <w:lang w:val="fr-FR"/>
-        </w:rPr>
-        <w:t>➧</w:t>
-      </w:r>
-      <w:r>
-        <w:rPr>
-          <w:rFonts w:ascii="Raleway" w:hAnsi="Raleway"/>
-          <w:b/>
-          <w:bCs/>
-          <w:color w:val="0000FF"/>
-          <w:sz w:val="23"/>
-          <w:szCs w:val="23"/>
-          <w:bdr w:val="none" w:sz="0" w:space="0" w:color="auto" w:frame="1"/>
-          <w:shd w:val="clear" w:color="auto" w:fill="FFFFFF"/>
-          <w:lang w:val="fr-FR"/>
-        </w:rPr>
-        <w:t> </w:t>
-      </w:r>
-      <w:r>
-        <w:rPr>
-          <w:rFonts w:ascii="Raleway" w:hAnsi="Raleway"/>
-          <w:color w:val="5B6C77"/>
-          <w:sz w:val="23"/>
-          <w:szCs w:val="23"/>
-          <w:shd w:val="clear" w:color="auto" w:fill="FFFFFF"/>
-          <w:lang w:val="fr-FR"/>
-        </w:rPr>
-        <w:t>Pourriez-vous parler plus lentement ?</w:t>
-      </w:r>
-      <w:r>
-        <w:rPr>
-          <w:rFonts w:ascii="Raleway" w:hAnsi="Raleway"/>
-          <w:color w:val="5B6C77"/>
-          <w:sz w:val="23"/>
-          <w:szCs w:val="23"/>
-          <w:lang w:val="fr-FR"/>
-        </w:rPr>
-        <w:br/>
-      </w:r>
-      <w:r>
-        <w:rPr>
-          <w:rFonts w:ascii="Segoe UI Symbol" w:hAnsi="Segoe UI Symbol" w:cs="Segoe UI Symbol"/>
-          <w:b/>
-          <w:bCs/>
-          <w:color w:val="0000FF"/>
-          <w:sz w:val="23"/>
-          <w:szCs w:val="23"/>
-          <w:bdr w:val="none" w:sz="0" w:space="0" w:color="auto" w:frame="1"/>
-          <w:shd w:val="clear" w:color="auto" w:fill="FFFFFF"/>
-          <w:lang w:val="fr-FR"/>
-        </w:rPr>
-        <w:t>➧</w:t>
-      </w:r>
-      <w:r>
-        <w:rPr>
-          <w:rFonts w:ascii="Raleway" w:hAnsi="Raleway"/>
-          <w:b/>
-          <w:bCs/>
-          <w:color w:val="0000FF"/>
-          <w:sz w:val="23"/>
-          <w:szCs w:val="23"/>
-          <w:bdr w:val="none" w:sz="0" w:space="0" w:color="auto" w:frame="1"/>
-          <w:shd w:val="clear" w:color="auto" w:fill="FFFFFF"/>
-          <w:lang w:val="fr-FR"/>
-        </w:rPr>
-        <w:t> </w:t>
-      </w:r>
-      <w:r>
-        <w:rPr>
-          <w:rFonts w:ascii="Raleway" w:hAnsi="Raleway"/>
-          <w:color w:val="5B6C77"/>
-          <w:sz w:val="23"/>
-          <w:szCs w:val="23"/>
-          <w:shd w:val="clear" w:color="auto" w:fill="FFFFFF"/>
-          <w:lang w:val="fr-FR"/>
-        </w:rPr>
-        <w:t>Il n'y a pas de quoi</w:t>
-      </w:r>
-      <w:r>
-        <w:rPr>
-          <w:rFonts w:ascii="Raleway" w:hAnsi="Raleway"/>
-          <w:color w:val="5B6C77"/>
-          <w:sz w:val="23"/>
-          <w:szCs w:val="23"/>
-          <w:lang w:val="fr-FR"/>
-        </w:rPr>
-        <w:br/>
-      </w:r>
-      <w:r>
-        <w:rPr>
-          <w:rFonts w:ascii="Segoe UI Symbol" w:hAnsi="Segoe UI Symbol" w:cs="Segoe UI Symbol"/>
-          <w:b/>
-          <w:bCs/>
-          <w:color w:val="0000FF"/>
-          <w:sz w:val="23"/>
-          <w:szCs w:val="23"/>
-          <w:bdr w:val="none" w:sz="0" w:space="0" w:color="auto" w:frame="1"/>
-          <w:shd w:val="clear" w:color="auto" w:fill="FFFFFF"/>
-          <w:lang w:val="fr-FR"/>
-        </w:rPr>
-        <w:t>➧</w:t>
-      </w:r>
-      <w:r>
-        <w:rPr>
-          <w:rFonts w:ascii="Raleway" w:hAnsi="Raleway"/>
-          <w:b/>
-          <w:bCs/>
-          <w:color w:val="0000FF"/>
-          <w:sz w:val="23"/>
-          <w:szCs w:val="23"/>
-          <w:bdr w:val="none" w:sz="0" w:space="0" w:color="auto" w:frame="1"/>
-          <w:shd w:val="clear" w:color="auto" w:fill="FFFFFF"/>
-          <w:lang w:val="fr-FR"/>
-        </w:rPr>
-        <w:t> </w:t>
-      </w:r>
-      <w:r>
-        <w:rPr>
-          <w:rFonts w:ascii="Raleway" w:hAnsi="Raleway"/>
-          <w:color w:val="5B6C77"/>
-          <w:sz w:val="23"/>
-          <w:szCs w:val="23"/>
-          <w:shd w:val="clear" w:color="auto" w:fill="FFFFFF"/>
-          <w:lang w:val="fr-FR"/>
-        </w:rPr>
-        <w:t>Faites-moi savoir si vous avez besoin de moi</w:t>
-      </w:r>
-      <w:r>
-        <w:rPr>
-          <w:rFonts w:ascii="Raleway" w:hAnsi="Raleway"/>
-          <w:color w:val="5B6C77"/>
-          <w:sz w:val="23"/>
-          <w:szCs w:val="23"/>
-          <w:lang w:val="fr-FR"/>
-        </w:rPr>
-        <w:br/>
-      </w:r>
-      <w:r>
-        <w:rPr>
-          <w:rFonts w:ascii="Segoe UI Symbol" w:hAnsi="Segoe UI Symbol" w:cs="Segoe UI Symbol"/>
-          <w:b/>
-          <w:bCs/>
-          <w:color w:val="0000FF"/>
-          <w:sz w:val="23"/>
-          <w:szCs w:val="23"/>
-          <w:bdr w:val="none" w:sz="0" w:space="0" w:color="auto" w:frame="1"/>
-          <w:shd w:val="clear" w:color="auto" w:fill="FFFFFF"/>
-          <w:lang w:val="fr-FR"/>
-        </w:rPr>
-        <w:t>➧</w:t>
-      </w:r>
-      <w:r>
-        <w:rPr>
-          <w:rFonts w:ascii="Raleway" w:hAnsi="Raleway"/>
-          <w:b/>
-          <w:bCs/>
-          <w:color w:val="0000FF"/>
-          <w:sz w:val="23"/>
-          <w:szCs w:val="23"/>
-          <w:bdr w:val="none" w:sz="0" w:space="0" w:color="auto" w:frame="1"/>
-          <w:shd w:val="clear" w:color="auto" w:fill="FFFFFF"/>
-          <w:lang w:val="fr-FR"/>
-        </w:rPr>
-        <w:t> </w:t>
-      </w:r>
-      <w:r>
-        <w:rPr>
-          <w:rFonts w:ascii="Raleway" w:hAnsi="Raleway"/>
-          <w:color w:val="5B6C77"/>
-          <w:sz w:val="23"/>
-          <w:szCs w:val="23"/>
-          <w:shd w:val="clear" w:color="auto" w:fill="FFFFFF"/>
-          <w:lang w:val="fr-FR"/>
-        </w:rPr>
-        <w:t>Pouvez-vous répéter ?</w:t>
-      </w:r>
-      <w:r>
-        <w:rPr>
           <w:rFonts w:ascii="Raleway" w:hAnsi="Raleway"/>
           <w:color w:val="5B6C77"/>
           <w:sz w:val="23"/>
@@ -1585,6 +3573,236 @@
           <w:bdr w:val="none" w:sz="0" w:space="0" w:color="auto" w:frame="1"/>
           <w:lang w:val="fr-FR"/>
         </w:rPr>
+        <w:t>➧</w:t>
+      </w:r>
+      <w:r>
+        <w:rPr>
+          <w:rFonts w:ascii="Raleway" w:hAnsi="Raleway"/>
+          <w:b/>
+          <w:bCs/>
+          <w:color w:val="0000FF"/>
+          <w:sz w:val="23"/>
+          <w:szCs w:val="23"/>
+          <w:bdr w:val="none" w:sz="0" w:space="0" w:color="auto" w:frame="1"/>
+          <w:lang w:val="fr-FR"/>
+        </w:rPr>
+        <w:t> </w:t>
+      </w:r>
+      <w:r>
+        <w:rPr>
+          <w:rFonts w:ascii="Raleway" w:hAnsi="Raleway"/>
+          <w:color w:val="5B6C77"/>
+          <w:sz w:val="23"/>
+          <w:szCs w:val="23"/>
+          <w:lang w:val="fr-FR"/>
+        </w:rPr>
+        <w:t>Avant / Après</w:t>
+      </w:r>
+      <w:r>
+        <w:rPr>
+          <w:rFonts w:ascii="Raleway" w:hAnsi="Raleway"/>
+          <w:color w:val="5B6C77"/>
+          <w:sz w:val="23"/>
+          <w:szCs w:val="23"/>
+          <w:lang w:val="fr-FR"/>
+        </w:rPr>
+        <w:br/>
+      </w:r>
+      <w:r>
+        <w:rPr>
+          <w:rFonts w:ascii="Segoe UI Symbol" w:hAnsi="Segoe UI Symbol" w:cs="Segoe UI Symbol"/>
+          <w:b/>
+          <w:bCs/>
+          <w:color w:val="0000FF"/>
+          <w:sz w:val="23"/>
+          <w:szCs w:val="23"/>
+          <w:bdr w:val="none" w:sz="0" w:space="0" w:color="auto" w:frame="1"/>
+          <w:lang w:val="fr-FR"/>
+        </w:rPr>
+        <w:t>➧</w:t>
+      </w:r>
+      <w:r>
+        <w:rPr>
+          <w:rFonts w:ascii="Raleway" w:hAnsi="Raleway"/>
+          <w:b/>
+          <w:bCs/>
+          <w:color w:val="0000FF"/>
+          <w:sz w:val="23"/>
+          <w:szCs w:val="23"/>
+          <w:bdr w:val="none" w:sz="0" w:space="0" w:color="auto" w:frame="1"/>
+          <w:lang w:val="fr-FR"/>
+        </w:rPr>
+        <w:t> </w:t>
+      </w:r>
+      <w:r>
+        <w:rPr>
+          <w:rFonts w:ascii="Raleway" w:hAnsi="Raleway"/>
+          <w:color w:val="5B6C77"/>
+          <w:sz w:val="23"/>
+          <w:szCs w:val="23"/>
+          <w:lang w:val="fr-FR"/>
+        </w:rPr>
+        <w:t>Quand / Où</w:t>
+      </w:r>
+      <w:r>
+        <w:rPr>
+          <w:rFonts w:ascii="Raleway" w:hAnsi="Raleway"/>
+          <w:color w:val="5B6C77"/>
+          <w:sz w:val="23"/>
+          <w:szCs w:val="23"/>
+          <w:lang w:val="fr-FR"/>
+        </w:rPr>
+        <w:br/>
+      </w:r>
+      <w:r>
+        <w:rPr>
+          <w:rFonts w:ascii="Segoe UI Symbol" w:hAnsi="Segoe UI Symbol" w:cs="Segoe UI Symbol"/>
+          <w:b/>
+          <w:bCs/>
+          <w:color w:val="0000FF"/>
+          <w:sz w:val="23"/>
+          <w:szCs w:val="23"/>
+          <w:bdr w:val="none" w:sz="0" w:space="0" w:color="auto" w:frame="1"/>
+          <w:lang w:val="fr-FR"/>
+        </w:rPr>
+        <w:t>➧</w:t>
+      </w:r>
+      <w:r>
+        <w:rPr>
+          <w:rFonts w:ascii="Raleway" w:hAnsi="Raleway"/>
+          <w:b/>
+          <w:bCs/>
+          <w:color w:val="0000FF"/>
+          <w:sz w:val="23"/>
+          <w:szCs w:val="23"/>
+          <w:bdr w:val="none" w:sz="0" w:space="0" w:color="auto" w:frame="1"/>
+          <w:lang w:val="fr-FR"/>
+        </w:rPr>
+        <w:t> </w:t>
+      </w:r>
+      <w:r>
+        <w:rPr>
+          <w:rFonts w:ascii="Raleway" w:hAnsi="Raleway"/>
+          <w:color w:val="5B6C77"/>
+          <w:sz w:val="23"/>
+          <w:szCs w:val="23"/>
+          <w:lang w:val="fr-FR"/>
+        </w:rPr>
+        <w:t>Bon marché / Cher</w:t>
+      </w:r>
+      <w:r>
+        <w:rPr>
+          <w:rFonts w:ascii="Raleway" w:hAnsi="Raleway"/>
+          <w:color w:val="5B6C77"/>
+          <w:sz w:val="23"/>
+          <w:szCs w:val="23"/>
+          <w:lang w:val="fr-FR"/>
+        </w:rPr>
+        <w:br/>
+      </w:r>
+      <w:r>
+        <w:rPr>
+          <w:rFonts w:ascii="Segoe UI Symbol" w:hAnsi="Segoe UI Symbol" w:cs="Segoe UI Symbol"/>
+          <w:b/>
+          <w:bCs/>
+          <w:color w:val="0000FF"/>
+          <w:sz w:val="23"/>
+          <w:szCs w:val="23"/>
+          <w:bdr w:val="none" w:sz="0" w:space="0" w:color="auto" w:frame="1"/>
+          <w:lang w:val="fr-FR"/>
+        </w:rPr>
+        <w:t>➧</w:t>
+      </w:r>
+      <w:r>
+        <w:rPr>
+          <w:rFonts w:ascii="Raleway" w:hAnsi="Raleway"/>
+          <w:b/>
+          <w:bCs/>
+          <w:color w:val="0000FF"/>
+          <w:sz w:val="23"/>
+          <w:szCs w:val="23"/>
+          <w:bdr w:val="none" w:sz="0" w:space="0" w:color="auto" w:frame="1"/>
+          <w:lang w:val="fr-FR"/>
+        </w:rPr>
+        <w:t> </w:t>
+      </w:r>
+      <w:r>
+        <w:rPr>
+          <w:rFonts w:ascii="Raleway" w:hAnsi="Raleway"/>
+          <w:color w:val="5B6C77"/>
+          <w:sz w:val="23"/>
+          <w:szCs w:val="23"/>
+          <w:lang w:val="fr-FR"/>
+        </w:rPr>
+        <w:t>Chaud / Froid</w:t>
+      </w:r>
+      <w:r>
+        <w:rPr>
+          <w:rFonts w:ascii="Raleway" w:hAnsi="Raleway"/>
+          <w:color w:val="5B6C77"/>
+          <w:sz w:val="23"/>
+          <w:szCs w:val="23"/>
+          <w:lang w:val="fr-FR"/>
+        </w:rPr>
+        <w:br/>
+      </w:r>
+      <w:r>
+        <w:rPr>
+          <w:rFonts w:ascii="Segoe UI Symbol" w:hAnsi="Segoe UI Symbol" w:cs="Segoe UI Symbol"/>
+          <w:b/>
+          <w:bCs/>
+          <w:color w:val="0000FF"/>
+          <w:sz w:val="23"/>
+          <w:szCs w:val="23"/>
+          <w:bdr w:val="none" w:sz="0" w:space="0" w:color="auto" w:frame="1"/>
+          <w:lang w:val="fr-FR"/>
+        </w:rPr>
+        <w:t>➧</w:t>
+      </w:r>
+      <w:r>
+        <w:rPr>
+          <w:rFonts w:ascii="Raleway" w:hAnsi="Raleway"/>
+          <w:b/>
+          <w:bCs/>
+          <w:color w:val="0000FF"/>
+          <w:sz w:val="23"/>
+          <w:szCs w:val="23"/>
+          <w:bdr w:val="none" w:sz="0" w:space="0" w:color="auto" w:frame="1"/>
+          <w:lang w:val="fr-FR"/>
+        </w:rPr>
+        <w:t> </w:t>
+      </w:r>
+      <w:r>
+        <w:rPr>
+          <w:rFonts w:ascii="Raleway" w:hAnsi="Raleway"/>
+          <w:color w:val="5B6C77"/>
+          <w:sz w:val="23"/>
+          <w:szCs w:val="23"/>
+          <w:lang w:val="fr-FR"/>
+        </w:rPr>
+        <w:t>Tôt / Tard</w:t>
+      </w:r>
+      <w:r>
+        <w:rPr>
+          <w:rFonts w:ascii="Raleway" w:hAnsi="Raleway"/>
+          <w:color w:val="5B6C77"/>
+          <w:sz w:val="23"/>
+          <w:szCs w:val="23"/>
+          <w:lang w:val="fr-FR"/>
+        </w:rPr>
+        <w:br/>
+      </w:r>
+      <w:r>
+        <w:rPr>
+          <w:rFonts w:ascii="Segoe UI Symbol" w:hAnsi="Segoe UI Symbol" w:cs="Segoe UI Symbol"/>
+          <w:b/>
+          <w:bCs/>
+          <w:color w:val="0000FF"/>
+          <w:sz w:val="23"/>
+          <w:szCs w:val="23"/>
+          <w:bdr w:val="none" w:sz="0" w:space="0" w:color="auto" w:frame="1"/>
+          <w:lang w:val="fr-FR"/>
+        </w:rPr>
         <w:lastRenderedPageBreak/>
         <w:t>➧</w:t>
       </w:r>
@@ -1609,236 +3827,6 @@
           <w:szCs w:val="23"/>
           <w:lang w:val="fr-FR"/>
         </w:rPr>
-        <w:t>Avant / Après</w:t>
-      </w:r>
-      <w:r>
-        <w:rPr>
-          <w:rFonts w:ascii="Raleway" w:hAnsi="Raleway"/>
-          <w:color w:val="5B6C77"/>
-          <w:sz w:val="23"/>
-          <w:szCs w:val="23"/>
-          <w:lang w:val="fr-FR"/>
-        </w:rPr>
-        <w:br/>
-      </w:r>
-      <w:r>
-        <w:rPr>
-          <w:rFonts w:ascii="Segoe UI Symbol" w:hAnsi="Segoe UI Symbol" w:cs="Segoe UI Symbol"/>
-          <w:b/>
-          <w:bCs/>
-          <w:color w:val="0000FF"/>
-          <w:sz w:val="23"/>
-          <w:szCs w:val="23"/>
-          <w:bdr w:val="none" w:sz="0" w:space="0" w:color="auto" w:frame="1"/>
-          <w:lang w:val="fr-FR"/>
-        </w:rPr>
-        <w:t>➧</w:t>
-      </w:r>
-      <w:r>
-        <w:rPr>
-          <w:rFonts w:ascii="Raleway" w:hAnsi="Raleway"/>
-          <w:b/>
-          <w:bCs/>
-          <w:color w:val="0000FF"/>
-          <w:sz w:val="23"/>
-          <w:szCs w:val="23"/>
-          <w:bdr w:val="none" w:sz="0" w:space="0" w:color="auto" w:frame="1"/>
-          <w:lang w:val="fr-FR"/>
-        </w:rPr>
-        <w:t> </w:t>
-      </w:r>
-      <w:r>
-        <w:rPr>
-          <w:rFonts w:ascii="Raleway" w:hAnsi="Raleway"/>
-          <w:color w:val="5B6C77"/>
-          <w:sz w:val="23"/>
-          <w:szCs w:val="23"/>
-          <w:lang w:val="fr-FR"/>
-        </w:rPr>
-        <w:t>Quand / Où</w:t>
-      </w:r>
-      <w:r>
-        <w:rPr>
-          <w:rFonts w:ascii="Raleway" w:hAnsi="Raleway"/>
-          <w:color w:val="5B6C77"/>
-          <w:sz w:val="23"/>
-          <w:szCs w:val="23"/>
-          <w:lang w:val="fr-FR"/>
-        </w:rPr>
-        <w:br/>
-      </w:r>
-      <w:r>
-        <w:rPr>
-          <w:rFonts w:ascii="Segoe UI Symbol" w:hAnsi="Segoe UI Symbol" w:cs="Segoe UI Symbol"/>
-          <w:b/>
-          <w:bCs/>
-          <w:color w:val="0000FF"/>
-          <w:sz w:val="23"/>
-          <w:szCs w:val="23"/>
-          <w:bdr w:val="none" w:sz="0" w:space="0" w:color="auto" w:frame="1"/>
-          <w:lang w:val="fr-FR"/>
-        </w:rPr>
-        <w:t>➧</w:t>
-      </w:r>
-      <w:r>
-        <w:rPr>
-          <w:rFonts w:ascii="Raleway" w:hAnsi="Raleway"/>
-          <w:b/>
-          <w:bCs/>
-          <w:color w:val="0000FF"/>
-          <w:sz w:val="23"/>
-          <w:szCs w:val="23"/>
-          <w:bdr w:val="none" w:sz="0" w:space="0" w:color="auto" w:frame="1"/>
-          <w:lang w:val="fr-FR"/>
-        </w:rPr>
-        <w:t> </w:t>
-      </w:r>
-      <w:r>
-        <w:rPr>
-          <w:rFonts w:ascii="Raleway" w:hAnsi="Raleway"/>
-          <w:color w:val="5B6C77"/>
-          <w:sz w:val="23"/>
-          <w:szCs w:val="23"/>
-          <w:lang w:val="fr-FR"/>
-        </w:rPr>
-        <w:t>Bon marché / Cher</w:t>
-      </w:r>
-      <w:r>
-        <w:rPr>
-          <w:rFonts w:ascii="Raleway" w:hAnsi="Raleway"/>
-          <w:color w:val="5B6C77"/>
-          <w:sz w:val="23"/>
-          <w:szCs w:val="23"/>
-          <w:lang w:val="fr-FR"/>
-        </w:rPr>
-        <w:br/>
-      </w:r>
-      <w:r>
-        <w:rPr>
-          <w:rFonts w:ascii="Segoe UI Symbol" w:hAnsi="Segoe UI Symbol" w:cs="Segoe UI Symbol"/>
-          <w:b/>
-          <w:bCs/>
-          <w:color w:val="0000FF"/>
-          <w:sz w:val="23"/>
-          <w:szCs w:val="23"/>
-          <w:bdr w:val="none" w:sz="0" w:space="0" w:color="auto" w:frame="1"/>
-          <w:lang w:val="fr-FR"/>
-        </w:rPr>
-        <w:t>➧</w:t>
-      </w:r>
-      <w:r>
-        <w:rPr>
-          <w:rFonts w:ascii="Raleway" w:hAnsi="Raleway"/>
-          <w:b/>
-          <w:bCs/>
-          <w:color w:val="0000FF"/>
-          <w:sz w:val="23"/>
-          <w:szCs w:val="23"/>
-          <w:bdr w:val="none" w:sz="0" w:space="0" w:color="auto" w:frame="1"/>
-          <w:lang w:val="fr-FR"/>
-        </w:rPr>
-        <w:t> </w:t>
-      </w:r>
-      <w:r>
-        <w:rPr>
-          <w:rFonts w:ascii="Raleway" w:hAnsi="Raleway"/>
-          <w:color w:val="5B6C77"/>
-          <w:sz w:val="23"/>
-          <w:szCs w:val="23"/>
-          <w:lang w:val="fr-FR"/>
-        </w:rPr>
-        <w:t>Chaud / Froid</w:t>
-      </w:r>
-      <w:r>
-        <w:rPr>
-          <w:rFonts w:ascii="Raleway" w:hAnsi="Raleway"/>
-          <w:color w:val="5B6C77"/>
-          <w:sz w:val="23"/>
-          <w:szCs w:val="23"/>
-          <w:lang w:val="fr-FR"/>
-        </w:rPr>
-        <w:br/>
-      </w:r>
-      <w:r>
-        <w:rPr>
-          <w:rFonts w:ascii="Segoe UI Symbol" w:hAnsi="Segoe UI Symbol" w:cs="Segoe UI Symbol"/>
-          <w:b/>
-          <w:bCs/>
-          <w:color w:val="0000FF"/>
-          <w:sz w:val="23"/>
-          <w:szCs w:val="23"/>
-          <w:bdr w:val="none" w:sz="0" w:space="0" w:color="auto" w:frame="1"/>
-          <w:lang w:val="fr-FR"/>
-        </w:rPr>
-        <w:t>➧</w:t>
-      </w:r>
-      <w:r>
-        <w:rPr>
-          <w:rFonts w:ascii="Raleway" w:hAnsi="Raleway"/>
-          <w:b/>
-          <w:bCs/>
-          <w:color w:val="0000FF"/>
-          <w:sz w:val="23"/>
-          <w:szCs w:val="23"/>
-          <w:bdr w:val="none" w:sz="0" w:space="0" w:color="auto" w:frame="1"/>
-          <w:lang w:val="fr-FR"/>
-        </w:rPr>
-        <w:t> </w:t>
-      </w:r>
-      <w:r>
-        <w:rPr>
-          <w:rFonts w:ascii="Raleway" w:hAnsi="Raleway"/>
-          <w:color w:val="5B6C77"/>
-          <w:sz w:val="23"/>
-          <w:szCs w:val="23"/>
-          <w:lang w:val="fr-FR"/>
-        </w:rPr>
-        <w:t>Tôt / Tard</w:t>
-      </w:r>
-      <w:r>
-        <w:rPr>
-          <w:rFonts w:ascii="Raleway" w:hAnsi="Raleway"/>
-          <w:color w:val="5B6C77"/>
-          <w:sz w:val="23"/>
-          <w:szCs w:val="23"/>
-          <w:lang w:val="fr-FR"/>
-        </w:rPr>
-        <w:br/>
-      </w:r>
-      <w:r>
-        <w:rPr>
-          <w:rFonts w:ascii="Segoe UI Symbol" w:hAnsi="Segoe UI Symbol" w:cs="Segoe UI Symbol"/>
-          <w:b/>
-          <w:bCs/>
-          <w:color w:val="0000FF"/>
-          <w:sz w:val="23"/>
-          <w:szCs w:val="23"/>
-          <w:bdr w:val="none" w:sz="0" w:space="0" w:color="auto" w:frame="1"/>
-          <w:lang w:val="fr-FR"/>
-        </w:rPr>
-        <w:t>➧</w:t>
-      </w:r>
-      <w:r>
-        <w:rPr>
-          <w:rFonts w:ascii="Raleway" w:hAnsi="Raleway"/>
-          <w:b/>
-          <w:bCs/>
-          <w:color w:val="0000FF"/>
-          <w:sz w:val="23"/>
-          <w:szCs w:val="23"/>
-          <w:bdr w:val="none" w:sz="0" w:space="0" w:color="auto" w:frame="1"/>
-          <w:lang w:val="fr-FR"/>
-        </w:rPr>
-        <w:t> </w:t>
-      </w:r>
-      <w:r>
-        <w:rPr>
-          <w:rFonts w:ascii="Raleway" w:hAnsi="Raleway"/>
-          <w:color w:val="5B6C77"/>
-          <w:sz w:val="23"/>
-          <w:szCs w:val="23"/>
-          <w:lang w:val="fr-FR"/>
-        </w:rPr>
         <w:t>Bon / Mauvais</w:t>
       </w:r>
       <w:r>
@@ -3316,6 +5304,236 @@
           <w:bdr w:val="none" w:sz="0" w:space="0" w:color="auto" w:frame="1"/>
           <w:lang w:val="fr-FR"/>
         </w:rPr>
+        <w:t>➧</w:t>
+      </w:r>
+      <w:r>
+        <w:rPr>
+          <w:rFonts w:ascii="Raleway" w:hAnsi="Raleway"/>
+          <w:b/>
+          <w:bCs/>
+          <w:color w:val="0000FF"/>
+          <w:sz w:val="23"/>
+          <w:szCs w:val="23"/>
+          <w:bdr w:val="none" w:sz="0" w:space="0" w:color="auto" w:frame="1"/>
+          <w:lang w:val="fr-FR"/>
+        </w:rPr>
+        <w:t> </w:t>
+      </w:r>
+      <w:r>
+        <w:rPr>
+          <w:rFonts w:ascii="Raleway" w:hAnsi="Raleway"/>
+          <w:color w:val="5B6C77"/>
+          <w:sz w:val="23"/>
+          <w:szCs w:val="23"/>
+          <w:lang w:val="fr-FR"/>
+        </w:rPr>
+        <w:t>Ascenseur</w:t>
+      </w:r>
+      <w:r>
+        <w:rPr>
+          <w:rFonts w:ascii="Raleway" w:hAnsi="Raleway"/>
+          <w:color w:val="5B6C77"/>
+          <w:sz w:val="23"/>
+          <w:szCs w:val="23"/>
+          <w:lang w:val="fr-FR"/>
+        </w:rPr>
+        <w:br/>
+      </w:r>
+      <w:r>
+        <w:rPr>
+          <w:rFonts w:ascii="Segoe UI Symbol" w:hAnsi="Segoe UI Symbol" w:cs="Segoe UI Symbol"/>
+          <w:b/>
+          <w:bCs/>
+          <w:color w:val="0000FF"/>
+          <w:sz w:val="23"/>
+          <w:szCs w:val="23"/>
+          <w:bdr w:val="none" w:sz="0" w:space="0" w:color="auto" w:frame="1"/>
+          <w:lang w:val="fr-FR"/>
+        </w:rPr>
+        <w:t>➧</w:t>
+      </w:r>
+      <w:r>
+        <w:rPr>
+          <w:rFonts w:ascii="Raleway" w:hAnsi="Raleway"/>
+          <w:b/>
+          <w:bCs/>
+          <w:color w:val="0000FF"/>
+          <w:sz w:val="23"/>
+          <w:szCs w:val="23"/>
+          <w:bdr w:val="none" w:sz="0" w:space="0" w:color="auto" w:frame="1"/>
+          <w:lang w:val="fr-FR"/>
+        </w:rPr>
+        <w:t> </w:t>
+      </w:r>
+      <w:r>
+        <w:rPr>
+          <w:rFonts w:ascii="Raleway" w:hAnsi="Raleway"/>
+          <w:color w:val="5B6C77"/>
+          <w:sz w:val="23"/>
+          <w:szCs w:val="23"/>
+          <w:lang w:val="fr-FR"/>
+        </w:rPr>
+        <w:t>Chambres communicantes</w:t>
+      </w:r>
+      <w:r>
+        <w:rPr>
+          <w:rFonts w:ascii="Raleway" w:hAnsi="Raleway"/>
+          <w:color w:val="5B6C77"/>
+          <w:sz w:val="23"/>
+          <w:szCs w:val="23"/>
+          <w:lang w:val="fr-FR"/>
+        </w:rPr>
+        <w:br/>
+      </w:r>
+      <w:r>
+        <w:rPr>
+          <w:rFonts w:ascii="Segoe UI Symbol" w:hAnsi="Segoe UI Symbol" w:cs="Segoe UI Symbol"/>
+          <w:b/>
+          <w:bCs/>
+          <w:color w:val="0000FF"/>
+          <w:sz w:val="23"/>
+          <w:szCs w:val="23"/>
+          <w:bdr w:val="none" w:sz="0" w:space="0" w:color="auto" w:frame="1"/>
+          <w:lang w:val="fr-FR"/>
+        </w:rPr>
+        <w:t>➧</w:t>
+      </w:r>
+      <w:r>
+        <w:rPr>
+          <w:rFonts w:ascii="Raleway" w:hAnsi="Raleway"/>
+          <w:b/>
+          <w:bCs/>
+          <w:color w:val="0000FF"/>
+          <w:sz w:val="23"/>
+          <w:szCs w:val="23"/>
+          <w:bdr w:val="none" w:sz="0" w:space="0" w:color="auto" w:frame="1"/>
+          <w:lang w:val="fr-FR"/>
+        </w:rPr>
+        <w:t> </w:t>
+      </w:r>
+      <w:r>
+        <w:rPr>
+          <w:rFonts w:ascii="Raleway" w:hAnsi="Raleway"/>
+          <w:color w:val="5B6C77"/>
+          <w:sz w:val="23"/>
+          <w:szCs w:val="23"/>
+          <w:lang w:val="fr-FR"/>
+        </w:rPr>
+        <w:t>Chambre familiale</w:t>
+      </w:r>
+      <w:r>
+        <w:rPr>
+          <w:rFonts w:ascii="Raleway" w:hAnsi="Raleway"/>
+          <w:color w:val="5B6C77"/>
+          <w:sz w:val="23"/>
+          <w:szCs w:val="23"/>
+          <w:lang w:val="fr-FR"/>
+        </w:rPr>
+        <w:br/>
+      </w:r>
+      <w:r>
+        <w:rPr>
+          <w:rFonts w:ascii="Segoe UI Symbol" w:hAnsi="Segoe UI Symbol" w:cs="Segoe UI Symbol"/>
+          <w:b/>
+          <w:bCs/>
+          <w:color w:val="0000FF"/>
+          <w:sz w:val="23"/>
+          <w:szCs w:val="23"/>
+          <w:bdr w:val="none" w:sz="0" w:space="0" w:color="auto" w:frame="1"/>
+          <w:lang w:val="fr-FR"/>
+        </w:rPr>
+        <w:t>➧</w:t>
+      </w:r>
+      <w:r>
+        <w:rPr>
+          <w:rFonts w:ascii="Raleway" w:hAnsi="Raleway"/>
+          <w:b/>
+          <w:bCs/>
+          <w:color w:val="0000FF"/>
+          <w:sz w:val="23"/>
+          <w:szCs w:val="23"/>
+          <w:bdr w:val="none" w:sz="0" w:space="0" w:color="auto" w:frame="1"/>
+          <w:lang w:val="fr-FR"/>
+        </w:rPr>
+        <w:t> </w:t>
+      </w:r>
+      <w:r>
+        <w:rPr>
+          <w:rFonts w:ascii="Raleway" w:hAnsi="Raleway"/>
+          <w:color w:val="5B6C77"/>
+          <w:sz w:val="23"/>
+          <w:szCs w:val="23"/>
+          <w:lang w:val="fr-FR"/>
+        </w:rPr>
+        <w:t>Climatisation</w:t>
+      </w:r>
+      <w:r>
+        <w:rPr>
+          <w:rFonts w:ascii="Raleway" w:hAnsi="Raleway"/>
+          <w:color w:val="5B6C77"/>
+          <w:sz w:val="23"/>
+          <w:szCs w:val="23"/>
+          <w:lang w:val="fr-FR"/>
+        </w:rPr>
+        <w:br/>
+      </w:r>
+      <w:r>
+        <w:rPr>
+          <w:rFonts w:ascii="Segoe UI Symbol" w:hAnsi="Segoe UI Symbol" w:cs="Segoe UI Symbol"/>
+          <w:b/>
+          <w:bCs/>
+          <w:color w:val="0000FF"/>
+          <w:sz w:val="23"/>
+          <w:szCs w:val="23"/>
+          <w:bdr w:val="none" w:sz="0" w:space="0" w:color="auto" w:frame="1"/>
+          <w:lang w:val="fr-FR"/>
+        </w:rPr>
+        <w:t>➧</w:t>
+      </w:r>
+      <w:r>
+        <w:rPr>
+          <w:rFonts w:ascii="Raleway" w:hAnsi="Raleway"/>
+          <w:b/>
+          <w:bCs/>
+          <w:color w:val="0000FF"/>
+          <w:sz w:val="23"/>
+          <w:szCs w:val="23"/>
+          <w:bdr w:val="none" w:sz="0" w:space="0" w:color="auto" w:frame="1"/>
+          <w:lang w:val="fr-FR"/>
+        </w:rPr>
+        <w:t> </w:t>
+      </w:r>
+      <w:r>
+        <w:rPr>
+          <w:rFonts w:ascii="Raleway" w:hAnsi="Raleway"/>
+          <w:color w:val="5B6C77"/>
+          <w:sz w:val="23"/>
+          <w:szCs w:val="23"/>
+          <w:lang w:val="fr-FR"/>
+        </w:rPr>
+        <w:t>Coffre fort</w:t>
+      </w:r>
+      <w:r>
+        <w:rPr>
+          <w:rFonts w:ascii="Raleway" w:hAnsi="Raleway"/>
+          <w:color w:val="5B6C77"/>
+          <w:sz w:val="23"/>
+          <w:szCs w:val="23"/>
+          <w:lang w:val="fr-FR"/>
+        </w:rPr>
+        <w:br/>
+      </w:r>
+      <w:r>
+        <w:rPr>
+          <w:rFonts w:ascii="Segoe UI Symbol" w:hAnsi="Segoe UI Symbol" w:cs="Segoe UI Symbol"/>
+          <w:b/>
+          <w:bCs/>
+          <w:color w:val="0000FF"/>
+          <w:sz w:val="23"/>
+          <w:szCs w:val="23"/>
+          <w:bdr w:val="none" w:sz="0" w:space="0" w:color="auto" w:frame="1"/>
+          <w:lang w:val="fr-FR"/>
+        </w:rPr>
         <w:lastRenderedPageBreak/>
         <w:t>➧</w:t>
       </w:r>
@@ -3340,236 +5558,6 @@
           <w:szCs w:val="23"/>
           <w:lang w:val="fr-FR"/>
         </w:rPr>
-        <w:t>Ascenseur</w:t>
-      </w:r>
-      <w:r>
-        <w:rPr>
-          <w:rFonts w:ascii="Raleway" w:hAnsi="Raleway"/>
-          <w:color w:val="5B6C77"/>
-          <w:sz w:val="23"/>
-          <w:szCs w:val="23"/>
-          <w:lang w:val="fr-FR"/>
-        </w:rPr>
-        <w:br/>
-      </w:r>
-      <w:r>
-        <w:rPr>
-          <w:rFonts w:ascii="Segoe UI Symbol" w:hAnsi="Segoe UI Symbol" w:cs="Segoe UI Symbol"/>
-          <w:b/>
-          <w:bCs/>
-          <w:color w:val="0000FF"/>
-          <w:sz w:val="23"/>
-          <w:szCs w:val="23"/>
-          <w:bdr w:val="none" w:sz="0" w:space="0" w:color="auto" w:frame="1"/>
-          <w:lang w:val="fr-FR"/>
-        </w:rPr>
-        <w:t>➧</w:t>
-      </w:r>
-      <w:r>
-        <w:rPr>
-          <w:rFonts w:ascii="Raleway" w:hAnsi="Raleway"/>
-          <w:b/>
-          <w:bCs/>
-          <w:color w:val="0000FF"/>
-          <w:sz w:val="23"/>
-          <w:szCs w:val="23"/>
-          <w:bdr w:val="none" w:sz="0" w:space="0" w:color="auto" w:frame="1"/>
-          <w:lang w:val="fr-FR"/>
-        </w:rPr>
-        <w:t> </w:t>
-      </w:r>
-      <w:r>
-        <w:rPr>
-          <w:rFonts w:ascii="Raleway" w:hAnsi="Raleway"/>
-          <w:color w:val="5B6C77"/>
-          <w:sz w:val="23"/>
-          <w:szCs w:val="23"/>
-          <w:lang w:val="fr-FR"/>
-        </w:rPr>
-        <w:t>Chambres communicantes</w:t>
-      </w:r>
-      <w:r>
-        <w:rPr>
-          <w:rFonts w:ascii="Raleway" w:hAnsi="Raleway"/>
-          <w:color w:val="5B6C77"/>
-          <w:sz w:val="23"/>
-          <w:szCs w:val="23"/>
-          <w:lang w:val="fr-FR"/>
-        </w:rPr>
-        <w:br/>
-      </w:r>
-      <w:r>
-        <w:rPr>
-          <w:rFonts w:ascii="Segoe UI Symbol" w:hAnsi="Segoe UI Symbol" w:cs="Segoe UI Symbol"/>
-          <w:b/>
-          <w:bCs/>
-          <w:color w:val="0000FF"/>
-          <w:sz w:val="23"/>
-          <w:szCs w:val="23"/>
-          <w:bdr w:val="none" w:sz="0" w:space="0" w:color="auto" w:frame="1"/>
-          <w:lang w:val="fr-FR"/>
-        </w:rPr>
-        <w:t>➧</w:t>
-      </w:r>
-      <w:r>
-        <w:rPr>
-          <w:rFonts w:ascii="Raleway" w:hAnsi="Raleway"/>
-          <w:b/>
-          <w:bCs/>
-          <w:color w:val="0000FF"/>
-          <w:sz w:val="23"/>
-          <w:szCs w:val="23"/>
-          <w:bdr w:val="none" w:sz="0" w:space="0" w:color="auto" w:frame="1"/>
-          <w:lang w:val="fr-FR"/>
-        </w:rPr>
-        <w:t> </w:t>
-      </w:r>
-      <w:r>
-        <w:rPr>
-          <w:rFonts w:ascii="Raleway" w:hAnsi="Raleway"/>
-          <w:color w:val="5B6C77"/>
-          <w:sz w:val="23"/>
-          <w:szCs w:val="23"/>
-          <w:lang w:val="fr-FR"/>
-        </w:rPr>
-        <w:t>Chambre familiale</w:t>
-      </w:r>
-      <w:r>
-        <w:rPr>
-          <w:rFonts w:ascii="Raleway" w:hAnsi="Raleway"/>
-          <w:color w:val="5B6C77"/>
-          <w:sz w:val="23"/>
-          <w:szCs w:val="23"/>
-          <w:lang w:val="fr-FR"/>
-        </w:rPr>
-        <w:br/>
-      </w:r>
-      <w:r>
-        <w:rPr>
-          <w:rFonts w:ascii="Segoe UI Symbol" w:hAnsi="Segoe UI Symbol" w:cs="Segoe UI Symbol"/>
-          <w:b/>
-          <w:bCs/>
-          <w:color w:val="0000FF"/>
-          <w:sz w:val="23"/>
-          <w:szCs w:val="23"/>
-          <w:bdr w:val="none" w:sz="0" w:space="0" w:color="auto" w:frame="1"/>
-          <w:lang w:val="fr-FR"/>
-        </w:rPr>
-        <w:t>➧</w:t>
-      </w:r>
-      <w:r>
-        <w:rPr>
-          <w:rFonts w:ascii="Raleway" w:hAnsi="Raleway"/>
-          <w:b/>
-          <w:bCs/>
-          <w:color w:val="0000FF"/>
-          <w:sz w:val="23"/>
-          <w:szCs w:val="23"/>
-          <w:bdr w:val="none" w:sz="0" w:space="0" w:color="auto" w:frame="1"/>
-          <w:lang w:val="fr-FR"/>
-        </w:rPr>
-        <w:t> </w:t>
-      </w:r>
-      <w:r>
-        <w:rPr>
-          <w:rFonts w:ascii="Raleway" w:hAnsi="Raleway"/>
-          <w:color w:val="5B6C77"/>
-          <w:sz w:val="23"/>
-          <w:szCs w:val="23"/>
-          <w:lang w:val="fr-FR"/>
-        </w:rPr>
-        <w:t>Climatisation</w:t>
-      </w:r>
-      <w:r>
-        <w:rPr>
-          <w:rFonts w:ascii="Raleway" w:hAnsi="Raleway"/>
-          <w:color w:val="5B6C77"/>
-          <w:sz w:val="23"/>
-          <w:szCs w:val="23"/>
-          <w:lang w:val="fr-FR"/>
-        </w:rPr>
-        <w:br/>
-      </w:r>
-      <w:r>
-        <w:rPr>
-          <w:rFonts w:ascii="Segoe UI Symbol" w:hAnsi="Segoe UI Symbol" w:cs="Segoe UI Symbol"/>
-          <w:b/>
-          <w:bCs/>
-          <w:color w:val="0000FF"/>
-          <w:sz w:val="23"/>
-          <w:szCs w:val="23"/>
-          <w:bdr w:val="none" w:sz="0" w:space="0" w:color="auto" w:frame="1"/>
-          <w:lang w:val="fr-FR"/>
-        </w:rPr>
-        <w:t>➧</w:t>
-      </w:r>
-      <w:r>
-        <w:rPr>
-          <w:rFonts w:ascii="Raleway" w:hAnsi="Raleway"/>
-          <w:b/>
-          <w:bCs/>
-          <w:color w:val="0000FF"/>
-          <w:sz w:val="23"/>
-          <w:szCs w:val="23"/>
-          <w:bdr w:val="none" w:sz="0" w:space="0" w:color="auto" w:frame="1"/>
-          <w:lang w:val="fr-FR"/>
-        </w:rPr>
-        <w:t> </w:t>
-      </w:r>
-      <w:r>
-        <w:rPr>
-          <w:rFonts w:ascii="Raleway" w:hAnsi="Raleway"/>
-          <w:color w:val="5B6C77"/>
-          <w:sz w:val="23"/>
-          <w:szCs w:val="23"/>
-          <w:lang w:val="fr-FR"/>
-        </w:rPr>
-        <w:t>Coffre fort</w:t>
-      </w:r>
-      <w:r>
-        <w:rPr>
-          <w:rFonts w:ascii="Raleway" w:hAnsi="Raleway"/>
-          <w:color w:val="5B6C77"/>
-          <w:sz w:val="23"/>
-          <w:szCs w:val="23"/>
-          <w:lang w:val="fr-FR"/>
-        </w:rPr>
-        <w:br/>
-      </w:r>
-      <w:r>
-        <w:rPr>
-          <w:rFonts w:ascii="Segoe UI Symbol" w:hAnsi="Segoe UI Symbol" w:cs="Segoe UI Symbol"/>
-          <w:b/>
-          <w:bCs/>
-          <w:color w:val="0000FF"/>
-          <w:sz w:val="23"/>
-          <w:szCs w:val="23"/>
-          <w:bdr w:val="none" w:sz="0" w:space="0" w:color="auto" w:frame="1"/>
-          <w:lang w:val="fr-FR"/>
-        </w:rPr>
-        <w:t>➧</w:t>
-      </w:r>
-      <w:r>
-        <w:rPr>
-          <w:rFonts w:ascii="Raleway" w:hAnsi="Raleway"/>
-          <w:b/>
-          <w:bCs/>
-          <w:color w:val="0000FF"/>
-          <w:sz w:val="23"/>
-          <w:szCs w:val="23"/>
-          <w:bdr w:val="none" w:sz="0" w:space="0" w:color="auto" w:frame="1"/>
-          <w:lang w:val="fr-FR"/>
-        </w:rPr>
-        <w:t> </w:t>
-      </w:r>
-      <w:r>
-        <w:rPr>
-          <w:rFonts w:ascii="Raleway" w:hAnsi="Raleway"/>
-          <w:color w:val="5B6C77"/>
-          <w:sz w:val="23"/>
-          <w:szCs w:val="23"/>
-          <w:lang w:val="fr-FR"/>
-        </w:rPr>
         <w:t>Fuite d’eau</w:t>
       </w:r>
       <w:r>
@@ -5047,237 +7035,237 @@
           <w:bdr w:val="none" w:sz="0" w:space="0" w:color="auto" w:frame="1"/>
           <w:lang w:val="fr-FR"/>
         </w:rPr>
+        <w:t>➧</w:t>
+      </w:r>
+      <w:r>
+        <w:rPr>
+          <w:rFonts w:ascii="Raleway" w:hAnsi="Raleway"/>
+          <w:b/>
+          <w:bCs/>
+          <w:color w:val="0000FF"/>
+          <w:sz w:val="23"/>
+          <w:szCs w:val="23"/>
+          <w:bdr w:val="none" w:sz="0" w:space="0" w:color="auto" w:frame="1"/>
+          <w:lang w:val="fr-FR"/>
+        </w:rPr>
+        <w:t> </w:t>
+      </w:r>
+      <w:r>
+        <w:rPr>
+          <w:rFonts w:ascii="Raleway" w:hAnsi="Raleway"/>
+          <w:color w:val="5B6C77"/>
+          <w:sz w:val="23"/>
+          <w:szCs w:val="23"/>
+          <w:lang w:val="fr-FR"/>
+        </w:rPr>
+        <w:t>Comment voulez-vous payer ?</w:t>
+      </w:r>
+      <w:r>
+        <w:rPr>
+          <w:rFonts w:ascii="Raleway" w:hAnsi="Raleway"/>
+          <w:color w:val="5B6C77"/>
+          <w:sz w:val="23"/>
+          <w:szCs w:val="23"/>
+          <w:lang w:val="fr-FR"/>
+        </w:rPr>
+        <w:br/>
+      </w:r>
+      <w:r>
+        <w:rPr>
+          <w:rFonts w:ascii="Segoe UI Symbol" w:hAnsi="Segoe UI Symbol" w:cs="Segoe UI Symbol"/>
+          <w:b/>
+          <w:bCs/>
+          <w:color w:val="0000FF"/>
+          <w:sz w:val="23"/>
+          <w:szCs w:val="23"/>
+          <w:bdr w:val="none" w:sz="0" w:space="0" w:color="auto" w:frame="1"/>
+          <w:lang w:val="fr-FR"/>
+        </w:rPr>
+        <w:t>➧</w:t>
+      </w:r>
+      <w:r>
+        <w:rPr>
+          <w:rFonts w:ascii="Raleway" w:hAnsi="Raleway"/>
+          <w:b/>
+          <w:bCs/>
+          <w:color w:val="0000FF"/>
+          <w:sz w:val="23"/>
+          <w:szCs w:val="23"/>
+          <w:bdr w:val="none" w:sz="0" w:space="0" w:color="auto" w:frame="1"/>
+          <w:lang w:val="fr-FR"/>
+        </w:rPr>
+        <w:t> </w:t>
+      </w:r>
+      <w:r>
+        <w:rPr>
+          <w:rFonts w:ascii="Raleway" w:hAnsi="Raleway"/>
+          <w:color w:val="5B6C77"/>
+          <w:sz w:val="23"/>
+          <w:szCs w:val="23"/>
+          <w:lang w:val="fr-FR"/>
+        </w:rPr>
+        <w:t>Avez-vous besoin d’un ticket ?</w:t>
+      </w:r>
+      <w:r>
+        <w:rPr>
+          <w:rFonts w:ascii="Raleway" w:hAnsi="Raleway"/>
+          <w:color w:val="5B6C77"/>
+          <w:sz w:val="23"/>
+          <w:szCs w:val="23"/>
+          <w:lang w:val="fr-FR"/>
+        </w:rPr>
+        <w:br/>
+      </w:r>
+      <w:r>
+        <w:rPr>
+          <w:rFonts w:ascii="Segoe UI Symbol" w:hAnsi="Segoe UI Symbol" w:cs="Segoe UI Symbol"/>
+          <w:b/>
+          <w:bCs/>
+          <w:color w:val="0000FF"/>
+          <w:sz w:val="23"/>
+          <w:szCs w:val="23"/>
+          <w:bdr w:val="none" w:sz="0" w:space="0" w:color="auto" w:frame="1"/>
+          <w:lang w:val="fr-FR"/>
+        </w:rPr>
+        <w:t>➧</w:t>
+      </w:r>
+      <w:r>
+        <w:rPr>
+          <w:rFonts w:ascii="Raleway" w:hAnsi="Raleway"/>
+          <w:b/>
+          <w:bCs/>
+          <w:color w:val="0000FF"/>
+          <w:sz w:val="23"/>
+          <w:szCs w:val="23"/>
+          <w:bdr w:val="none" w:sz="0" w:space="0" w:color="auto" w:frame="1"/>
+          <w:lang w:val="fr-FR"/>
+        </w:rPr>
+        <w:t> </w:t>
+      </w:r>
+      <w:r>
+        <w:rPr>
+          <w:rFonts w:ascii="Raleway" w:hAnsi="Raleway"/>
+          <w:color w:val="5B6C77"/>
+          <w:sz w:val="23"/>
+          <w:szCs w:val="23"/>
+          <w:lang w:val="fr-FR"/>
+        </w:rPr>
+        <w:t>Monnaie (pièces de)</w:t>
+      </w:r>
+      <w:r>
+        <w:rPr>
+          <w:rFonts w:ascii="Raleway" w:hAnsi="Raleway"/>
+          <w:color w:val="5B6C77"/>
+          <w:sz w:val="23"/>
+          <w:szCs w:val="23"/>
+          <w:lang w:val="fr-FR"/>
+        </w:rPr>
+        <w:br/>
+      </w:r>
+      <w:r>
+        <w:rPr>
+          <w:rFonts w:ascii="Segoe UI Symbol" w:hAnsi="Segoe UI Symbol" w:cs="Segoe UI Symbol"/>
+          <w:b/>
+          <w:bCs/>
+          <w:color w:val="0000FF"/>
+          <w:sz w:val="23"/>
+          <w:szCs w:val="23"/>
+          <w:bdr w:val="none" w:sz="0" w:space="0" w:color="auto" w:frame="1"/>
+          <w:lang w:val="fr-FR"/>
+        </w:rPr>
+        <w:t>➧</w:t>
+      </w:r>
+      <w:r>
+        <w:rPr>
+          <w:rFonts w:ascii="Raleway" w:hAnsi="Raleway"/>
+          <w:b/>
+          <w:bCs/>
+          <w:color w:val="0000FF"/>
+          <w:sz w:val="23"/>
+          <w:szCs w:val="23"/>
+          <w:bdr w:val="none" w:sz="0" w:space="0" w:color="auto" w:frame="1"/>
+          <w:lang w:val="fr-FR"/>
+        </w:rPr>
+        <w:t> </w:t>
+      </w:r>
+      <w:r>
+        <w:rPr>
+          <w:rFonts w:ascii="Raleway" w:hAnsi="Raleway"/>
+          <w:color w:val="5B6C77"/>
+          <w:sz w:val="23"/>
+          <w:szCs w:val="23"/>
+          <w:lang w:val="fr-FR"/>
+        </w:rPr>
+        <w:t>Voici votre monnaie</w:t>
+      </w:r>
+      <w:r>
+        <w:rPr>
+          <w:rFonts w:ascii="Raleway" w:hAnsi="Raleway"/>
+          <w:color w:val="5B6C77"/>
+          <w:sz w:val="23"/>
+          <w:szCs w:val="23"/>
+          <w:lang w:val="fr-FR"/>
+        </w:rPr>
+        <w:br/>
+      </w:r>
+      <w:r>
+        <w:rPr>
+          <w:rFonts w:ascii="Segoe UI Symbol" w:hAnsi="Segoe UI Symbol" w:cs="Segoe UI Symbol"/>
+          <w:b/>
+          <w:bCs/>
+          <w:color w:val="0000FF"/>
+          <w:sz w:val="23"/>
+          <w:szCs w:val="23"/>
+          <w:bdr w:val="none" w:sz="0" w:space="0" w:color="auto" w:frame="1"/>
+          <w:lang w:val="fr-FR"/>
+        </w:rPr>
+        <w:t>➧</w:t>
+      </w:r>
+      <w:r>
+        <w:rPr>
+          <w:rFonts w:ascii="Raleway" w:hAnsi="Raleway"/>
+          <w:b/>
+          <w:bCs/>
+          <w:color w:val="0000FF"/>
+          <w:sz w:val="23"/>
+          <w:szCs w:val="23"/>
+          <w:bdr w:val="none" w:sz="0" w:space="0" w:color="auto" w:frame="1"/>
+          <w:lang w:val="fr-FR"/>
+        </w:rPr>
+        <w:t> </w:t>
+      </w:r>
+      <w:r>
+        <w:rPr>
+          <w:rFonts w:ascii="Raleway" w:hAnsi="Raleway"/>
+          <w:color w:val="5B6C77"/>
+          <w:sz w:val="23"/>
+          <w:szCs w:val="23"/>
+          <w:lang w:val="fr-FR"/>
+        </w:rPr>
+        <w:t>Bon séjour / Bonne visite</w:t>
+      </w:r>
+      <w:r>
+        <w:rPr>
+          <w:rFonts w:ascii="Raleway" w:hAnsi="Raleway"/>
+          <w:color w:val="5B6C77"/>
+          <w:sz w:val="23"/>
+          <w:szCs w:val="23"/>
+          <w:lang w:val="fr-FR"/>
+        </w:rPr>
+        <w:br/>
+      </w:r>
+      <w:r>
+        <w:rPr>
+          <w:rFonts w:ascii="Segoe UI Symbol" w:hAnsi="Segoe UI Symbol" w:cs="Segoe UI Symbol"/>
+          <w:b/>
+          <w:bCs/>
+          <w:color w:val="0000FF"/>
+          <w:sz w:val="23"/>
+          <w:szCs w:val="23"/>
+          <w:bdr w:val="none" w:sz="0" w:space="0" w:color="auto" w:frame="1"/>
+          <w:lang w:val="fr-FR"/>
+        </w:rPr>
         <w:lastRenderedPageBreak/>
-        <w:t>➧</w:t>
-      </w:r>
-      <w:r>
-        <w:rPr>
-          <w:rFonts w:ascii="Raleway" w:hAnsi="Raleway"/>
-          <w:b/>
-          <w:bCs/>
-          <w:color w:val="0000FF"/>
-          <w:sz w:val="23"/>
-          <w:szCs w:val="23"/>
-          <w:bdr w:val="none" w:sz="0" w:space="0" w:color="auto" w:frame="1"/>
-          <w:lang w:val="fr-FR"/>
-        </w:rPr>
-        <w:t> </w:t>
-      </w:r>
-      <w:r>
-        <w:rPr>
-          <w:rFonts w:ascii="Raleway" w:hAnsi="Raleway"/>
-          <w:color w:val="5B6C77"/>
-          <w:sz w:val="23"/>
-          <w:szCs w:val="23"/>
-          <w:lang w:val="fr-FR"/>
-        </w:rPr>
-        <w:t>Comment voulez-vous payer ?</w:t>
-      </w:r>
-      <w:r>
-        <w:rPr>
-          <w:rFonts w:ascii="Raleway" w:hAnsi="Raleway"/>
-          <w:color w:val="5B6C77"/>
-          <w:sz w:val="23"/>
-          <w:szCs w:val="23"/>
-          <w:lang w:val="fr-FR"/>
-        </w:rPr>
-        <w:br/>
-      </w:r>
-      <w:r>
-        <w:rPr>
-          <w:rFonts w:ascii="Segoe UI Symbol" w:hAnsi="Segoe UI Symbol" w:cs="Segoe UI Symbol"/>
-          <w:b/>
-          <w:bCs/>
-          <w:color w:val="0000FF"/>
-          <w:sz w:val="23"/>
-          <w:szCs w:val="23"/>
-          <w:bdr w:val="none" w:sz="0" w:space="0" w:color="auto" w:frame="1"/>
-          <w:lang w:val="fr-FR"/>
-        </w:rPr>
-        <w:t>➧</w:t>
-      </w:r>
-      <w:r>
-        <w:rPr>
-          <w:rFonts w:ascii="Raleway" w:hAnsi="Raleway"/>
-          <w:b/>
-          <w:bCs/>
-          <w:color w:val="0000FF"/>
-          <w:sz w:val="23"/>
-          <w:szCs w:val="23"/>
-          <w:bdr w:val="none" w:sz="0" w:space="0" w:color="auto" w:frame="1"/>
-          <w:lang w:val="fr-FR"/>
-        </w:rPr>
-        <w:t> </w:t>
-      </w:r>
-      <w:r>
-        <w:rPr>
-          <w:rFonts w:ascii="Raleway" w:hAnsi="Raleway"/>
-          <w:color w:val="5B6C77"/>
-          <w:sz w:val="23"/>
-          <w:szCs w:val="23"/>
-          <w:lang w:val="fr-FR"/>
-        </w:rPr>
-        <w:t>Avez-vous besoin d’un ticket ?</w:t>
-      </w:r>
-      <w:r>
-        <w:rPr>
-          <w:rFonts w:ascii="Raleway" w:hAnsi="Raleway"/>
-          <w:color w:val="5B6C77"/>
-          <w:sz w:val="23"/>
-          <w:szCs w:val="23"/>
-          <w:lang w:val="fr-FR"/>
-        </w:rPr>
-        <w:br/>
-      </w:r>
-      <w:r>
-        <w:rPr>
-          <w:rFonts w:ascii="Segoe UI Symbol" w:hAnsi="Segoe UI Symbol" w:cs="Segoe UI Symbol"/>
-          <w:b/>
-          <w:bCs/>
-          <w:color w:val="0000FF"/>
-          <w:sz w:val="23"/>
-          <w:szCs w:val="23"/>
-          <w:bdr w:val="none" w:sz="0" w:space="0" w:color="auto" w:frame="1"/>
-          <w:lang w:val="fr-FR"/>
-        </w:rPr>
-        <w:t>➧</w:t>
-      </w:r>
-      <w:r>
-        <w:rPr>
-          <w:rFonts w:ascii="Raleway" w:hAnsi="Raleway"/>
-          <w:b/>
-          <w:bCs/>
-          <w:color w:val="0000FF"/>
-          <w:sz w:val="23"/>
-          <w:szCs w:val="23"/>
-          <w:bdr w:val="none" w:sz="0" w:space="0" w:color="auto" w:frame="1"/>
-          <w:lang w:val="fr-FR"/>
-        </w:rPr>
-        <w:t> </w:t>
-      </w:r>
-      <w:r>
-        <w:rPr>
-          <w:rFonts w:ascii="Raleway" w:hAnsi="Raleway"/>
-          <w:color w:val="5B6C77"/>
-          <w:sz w:val="23"/>
-          <w:szCs w:val="23"/>
-          <w:lang w:val="fr-FR"/>
-        </w:rPr>
-        <w:t>Monnaie (pièces de)</w:t>
-      </w:r>
-      <w:r>
-        <w:rPr>
-          <w:rFonts w:ascii="Raleway" w:hAnsi="Raleway"/>
-          <w:color w:val="5B6C77"/>
-          <w:sz w:val="23"/>
-          <w:szCs w:val="23"/>
-          <w:lang w:val="fr-FR"/>
-        </w:rPr>
-        <w:br/>
-      </w:r>
-      <w:r>
-        <w:rPr>
-          <w:rFonts w:ascii="Segoe UI Symbol" w:hAnsi="Segoe UI Symbol" w:cs="Segoe UI Symbol"/>
-          <w:b/>
-          <w:bCs/>
-          <w:color w:val="0000FF"/>
-          <w:sz w:val="23"/>
-          <w:szCs w:val="23"/>
-          <w:bdr w:val="none" w:sz="0" w:space="0" w:color="auto" w:frame="1"/>
-          <w:lang w:val="fr-FR"/>
-        </w:rPr>
-        <w:t>➧</w:t>
-      </w:r>
-      <w:r>
-        <w:rPr>
-          <w:rFonts w:ascii="Raleway" w:hAnsi="Raleway"/>
-          <w:b/>
-          <w:bCs/>
-          <w:color w:val="0000FF"/>
-          <w:sz w:val="23"/>
-          <w:szCs w:val="23"/>
-          <w:bdr w:val="none" w:sz="0" w:space="0" w:color="auto" w:frame="1"/>
-          <w:lang w:val="fr-FR"/>
-        </w:rPr>
-        <w:t> </w:t>
-      </w:r>
-      <w:r>
-        <w:rPr>
-          <w:rFonts w:ascii="Raleway" w:hAnsi="Raleway"/>
-          <w:color w:val="5B6C77"/>
-          <w:sz w:val="23"/>
-          <w:szCs w:val="23"/>
-          <w:lang w:val="fr-FR"/>
-        </w:rPr>
-        <w:t>Voici votre monnaie</w:t>
-      </w:r>
-      <w:r>
-        <w:rPr>
-          <w:rFonts w:ascii="Raleway" w:hAnsi="Raleway"/>
-          <w:color w:val="5B6C77"/>
-          <w:sz w:val="23"/>
-          <w:szCs w:val="23"/>
-          <w:lang w:val="fr-FR"/>
-        </w:rPr>
-        <w:br/>
-      </w:r>
-      <w:r>
-        <w:rPr>
-          <w:rFonts w:ascii="Segoe UI Symbol" w:hAnsi="Segoe UI Symbol" w:cs="Segoe UI Symbol"/>
-          <w:b/>
-          <w:bCs/>
-          <w:color w:val="0000FF"/>
-          <w:sz w:val="23"/>
-          <w:szCs w:val="23"/>
-          <w:bdr w:val="none" w:sz="0" w:space="0" w:color="auto" w:frame="1"/>
-          <w:lang w:val="fr-FR"/>
-        </w:rPr>
-        <w:t>➧</w:t>
-      </w:r>
-      <w:r>
-        <w:rPr>
-          <w:rFonts w:ascii="Raleway" w:hAnsi="Raleway"/>
-          <w:b/>
-          <w:bCs/>
-          <w:color w:val="0000FF"/>
-          <w:sz w:val="23"/>
-          <w:szCs w:val="23"/>
-          <w:bdr w:val="none" w:sz="0" w:space="0" w:color="auto" w:frame="1"/>
-          <w:lang w:val="fr-FR"/>
-        </w:rPr>
-        <w:t> </w:t>
-      </w:r>
-      <w:r>
-        <w:rPr>
-          <w:rFonts w:ascii="Raleway" w:hAnsi="Raleway"/>
-          <w:color w:val="5B6C77"/>
-          <w:sz w:val="23"/>
-          <w:szCs w:val="23"/>
-          <w:lang w:val="fr-FR"/>
-        </w:rPr>
-        <w:t>Bon séjour / Bonne visite</w:t>
-      </w:r>
-      <w:r>
-        <w:rPr>
-          <w:rFonts w:ascii="Raleway" w:hAnsi="Raleway"/>
-          <w:color w:val="5B6C77"/>
-          <w:sz w:val="23"/>
-          <w:szCs w:val="23"/>
-          <w:lang w:val="fr-FR"/>
-        </w:rPr>
-        <w:br/>
-      </w:r>
-      <w:r>
-        <w:rPr>
-          <w:rFonts w:ascii="Segoe UI Symbol" w:hAnsi="Segoe UI Symbol" w:cs="Segoe UI Symbol"/>
-          <w:b/>
-          <w:bCs/>
-          <w:color w:val="0000FF"/>
-          <w:sz w:val="23"/>
-          <w:szCs w:val="23"/>
-          <w:bdr w:val="none" w:sz="0" w:space="0" w:color="auto" w:frame="1"/>
-          <w:lang w:val="fr-FR"/>
-        </w:rPr>
         <w:t>➧</w:t>
       </w:r>
       <w:r>
@@ -5950,7 +7938,6 @@
           <w:bdr w:val="none" w:sz="0" w:space="0" w:color="auto" w:frame="1"/>
           <w:lang w:val="fr-FR"/>
         </w:rPr>
-        <w:lastRenderedPageBreak/>
         <w:t>dent :</w:t>
       </w:r>
       <w:r>
@@ -6069,6 +8056,7 @@
           <w:bdr w:val="none" w:sz="0" w:space="0" w:color="auto" w:frame="1"/>
           <w:lang w:val="fr-FR"/>
         </w:rPr>
+        <w:lastRenderedPageBreak/>
         <w:t>dormir :</w:t>
       </w:r>
       <w:r>
@@ -6744,7 +8732,6 @@
           <w:bdr w:val="none" w:sz="0" w:space="0" w:color="auto" w:frame="1"/>
           <w:lang w:val="fr-FR"/>
         </w:rPr>
-        <w:lastRenderedPageBreak/>
         <w:t>long :</w:t>
       </w:r>
       <w:r>
@@ -6823,6 +8810,7 @@
           <w:bdr w:val="none" w:sz="0" w:space="0" w:color="auto" w:frame="1"/>
           <w:lang w:val="fr-FR"/>
         </w:rPr>
+        <w:lastRenderedPageBreak/>
         <w:t>nourrir :</w:t>
       </w:r>
       <w:r>
@@ -7604,7 +9592,6 @@
         <w:rPr>
           <w:lang w:val="fr-FR"/>
         </w:rPr>
-        <w:lastRenderedPageBreak/>
         <w:t xml:space="preserve">------------------------------- </w:t>
       </w:r>
     </w:p>
@@ -7633,6 +9620,7 @@
           <w:shd w:val="clear" w:color="auto" w:fill="FFFF00"/>
           <w:lang w:val="fr-FR"/>
         </w:rPr>
+        <w:lastRenderedPageBreak/>
         <w:t>➽</w:t>
       </w:r>
       <w:r>
@@ -8159,7 +10147,6 @@
           <w:bdr w:val="none" w:sz="0" w:space="0" w:color="auto" w:frame="1"/>
           <w:lang w:val="fr-FR"/>
         </w:rPr>
-        <w:lastRenderedPageBreak/>
         <w:br/>
       </w:r>
     </w:p>
@@ -8188,6 +10175,7 @@
           <w:bdr w:val="none" w:sz="0" w:space="0" w:color="auto" w:frame="1"/>
           <w:lang w:val="fr-FR"/>
         </w:rPr>
+        <w:lastRenderedPageBreak/>
         <w:t>➨</w:t>
       </w:r>
       <w:r>
@@ -11083,7 +13071,7 @@
                     </pic:cNvPicPr>
                   </pic:nvPicPr>
                   <pic:blipFill>
-                    <a:blip r:embed="rId4" cstate="print">
+                    <a:blip r:embed="rId6" cstate="print">
                       <a:extLst>
                         <a:ext uri="{28A0092B-C50C-407E-A947-70E740481C1C}">
                           <a14:useLocalDpi xmlns:a14="http://schemas.microsoft.com/office/drawing/2010/main" val="0"/>
@@ -11271,7 +13259,7 @@
                     </pic:cNvPicPr>
                   </pic:nvPicPr>
                   <pic:blipFill>
-                    <a:blip r:embed="rId5" cstate="print">
+                    <a:blip r:embed="rId7" cstate="print">
                       <a:extLst>
                         <a:ext uri="{28A0092B-C50C-407E-A947-70E740481C1C}">
                           <a14:useLocalDpi xmlns:a14="http://schemas.microsoft.com/office/drawing/2010/main" val="0"/>
@@ -11811,7 +13799,6 @@
   <w:style w:type="character" w:default="1" w:styleId="Policepardfaut">
     <w:name w:val="Default Paragraph Font"/>
     <w:uiPriority w:val="1"/>
-    <w:semiHidden/>
     <w:unhideWhenUsed/>
   </w:style>
   <w:style w:type="table" w:default="1" w:styleId="TableauNormal">
@@ -11890,6 +13877,18 @@
       <w:i/>
       <w:iCs/>
       <w:color w:val="2E74B5" w:themeColor="accent1" w:themeShade="BF"/>
+    </w:rPr>
+  </w:style>
+  <w:style w:type="character" w:styleId="Lienhypertexte">
+    <w:name w:val="Hyperlink"/>
+    <w:basedOn w:val="Policepardfaut"/>
+    <w:uiPriority w:val="99"/>
+    <w:semiHidden/>
+    <w:unhideWhenUsed/>
+    <w:rsid w:val="005252B9"/>
+    <w:rPr>
+      <w:color w:val="0000FF"/>
+      <w:u w:val="single"/>
     </w:rPr>
   </w:style>
 </w:styles>

</xml_diff>

<commit_message>
update bai hoc 13/03/2021
</commit_message>
<xml_diff>
--- a/VOCABULAIRE/VOCABULAIRE SUU TẦM.docx
+++ b/VOCABULAIRE/VOCABULAIRE SUU TẦM.docx
@@ -2001,14 +2001,16 @@
           <w:color w:val="5B6C77"/>
           <w:sz w:val="23"/>
           <w:szCs w:val="23"/>
-        </w:rPr>
-      </w:pPr>
-      <w:r>
-        <w:rPr>
-          <w:rFonts w:ascii="Raleway" w:hAnsi="Raleway"/>
-          <w:color w:val="5B6C77"/>
-          <w:sz w:val="23"/>
-          <w:szCs w:val="23"/>
+          <w:lang w:val="fr-FR"/>
+        </w:rPr>
+      </w:pPr>
+      <w:r>
+        <w:rPr>
+          <w:rFonts w:ascii="Raleway" w:hAnsi="Raleway"/>
+          <w:color w:val="5B6C77"/>
+          <w:sz w:val="23"/>
+          <w:szCs w:val="23"/>
+          <w:lang w:val="fr-FR"/>
         </w:rPr>
         <w:t>Future</w:t>
       </w:r>
@@ -13289,6 +13291,187 @@
             </a:graphic>
           </wp:inline>
         </w:drawing>
+      </w:r>
+    </w:p>
+    <w:p>
+      <w:pPr>
+        <w:rPr>
+          <w:lang w:val="fr-FR"/>
+        </w:rPr>
+      </w:pPr>
+    </w:p>
+    <w:p>
+      <w:pPr>
+        <w:shd w:val="clear" w:color="auto" w:fill="FFFFFF"/>
+        <w:spacing w:after="0" w:line="240" w:lineRule="auto"/>
+        <w:rPr>
+          <w:rFonts w:ascii="inherit" w:eastAsia="Times New Roman" w:hAnsi="inherit" w:cs="Segoe UI Historic"/>
+          <w:color w:val="050505"/>
+          <w:sz w:val="23"/>
+          <w:szCs w:val="23"/>
+          <w:lang w:val="fr-FR"/>
+        </w:rPr>
+      </w:pPr>
+      <w:r>
+        <w:rPr>
+          <w:rFonts w:ascii="inherit" w:eastAsia="Times New Roman" w:hAnsi="inherit" w:cs="Segoe UI Historic"/>
+          <w:color w:val="050505"/>
+          <w:sz w:val="23"/>
+          <w:szCs w:val="23"/>
+          <w:lang w:val="fr-FR"/>
+        </w:rPr>
+        <w:t>AVOIR DU MAL / AVOIR MAL</w:t>
+      </w:r>
+    </w:p>
+    <w:p>
+      <w:pPr>
+        <w:shd w:val="clear" w:color="auto" w:fill="FFFFFF"/>
+        <w:spacing w:after="0" w:line="240" w:lineRule="auto"/>
+        <w:rPr>
+          <w:rFonts w:ascii="inherit" w:eastAsia="Times New Roman" w:hAnsi="inherit" w:cs="Segoe UI Historic"/>
+          <w:color w:val="050505"/>
+          <w:sz w:val="23"/>
+          <w:szCs w:val="23"/>
+          <w:lang w:val="fr-FR"/>
+        </w:rPr>
+      </w:pPr>
+      <w:r>
+        <w:rPr>
+          <w:rFonts w:ascii="inherit" w:eastAsia="Times New Roman" w:hAnsi="inherit" w:cs="Segoe UI Historic"/>
+          <w:color w:val="050505"/>
+          <w:sz w:val="23"/>
+          <w:szCs w:val="23"/>
+          <w:lang w:val="fr-FR"/>
+        </w:rPr>
+        <w:t>- « Avoir du mal » : avoir des difficultés, c’est tout ce qui demande un effort, exige de la peine. (gặp khó khăn, nhất là một công việc đòi hỏi sự cố gắng, vất vả)</w:t>
+      </w:r>
+    </w:p>
+    <w:p>
+      <w:pPr>
+        <w:shd w:val="clear" w:color="auto" w:fill="FFFFFF"/>
+        <w:spacing w:after="0" w:line="240" w:lineRule="auto"/>
+        <w:rPr>
+          <w:rFonts w:ascii="inherit" w:eastAsia="Times New Roman" w:hAnsi="inherit" w:cs="Segoe UI Historic"/>
+          <w:color w:val="050505"/>
+          <w:sz w:val="23"/>
+          <w:szCs w:val="23"/>
+          <w:lang w:val="fr-FR"/>
+        </w:rPr>
+      </w:pPr>
+      <w:r>
+        <w:rPr>
+          <w:rFonts w:ascii="inherit" w:eastAsia="Times New Roman" w:hAnsi="inherit" w:cs="Segoe UI Historic"/>
+          <w:color w:val="050505"/>
+          <w:sz w:val="23"/>
+          <w:szCs w:val="23"/>
+          <w:lang w:val="fr-FR"/>
+        </w:rPr>
+        <w:t>+ Avoir du mal à + verbe : J'ai du mal à faire mes devoirs.</w:t>
+      </w:r>
+    </w:p>
+    <w:p>
+      <w:pPr>
+        <w:shd w:val="clear" w:color="auto" w:fill="FFFFFF"/>
+        <w:spacing w:after="0" w:line="240" w:lineRule="auto"/>
+        <w:rPr>
+          <w:rFonts w:ascii="inherit" w:eastAsia="Times New Roman" w:hAnsi="inherit" w:cs="Segoe UI Historic"/>
+          <w:color w:val="050505"/>
+          <w:sz w:val="23"/>
+          <w:szCs w:val="23"/>
+        </w:rPr>
+      </w:pPr>
+      <w:r>
+        <w:rPr>
+          <w:rFonts w:ascii="inherit" w:eastAsia="Times New Roman" w:hAnsi="inherit" w:cs="Segoe UI Historic"/>
+          <w:color w:val="050505"/>
+          <w:sz w:val="23"/>
+          <w:szCs w:val="23"/>
+        </w:rPr>
+        <w:t>+ Avoir du mal avec + nom : J'ai du mal avec cet exercice.</w:t>
+      </w:r>
+    </w:p>
+    <w:p>
+      <w:pPr>
+        <w:shd w:val="clear" w:color="auto" w:fill="FFFFFF"/>
+        <w:spacing w:after="0" w:line="240" w:lineRule="auto"/>
+        <w:rPr>
+          <w:rFonts w:ascii="inherit" w:eastAsia="Times New Roman" w:hAnsi="inherit" w:cs="Segoe UI Historic"/>
+          <w:color w:val="050505"/>
+          <w:sz w:val="23"/>
+          <w:szCs w:val="23"/>
+        </w:rPr>
+      </w:pPr>
+      <w:r>
+        <w:rPr>
+          <w:rFonts w:ascii="inherit" w:eastAsia="Times New Roman" w:hAnsi="inherit" w:cs="Segoe UI Historic"/>
+          <w:color w:val="050505"/>
+          <w:sz w:val="23"/>
+          <w:szCs w:val="23"/>
+        </w:rPr>
+        <w:t>- « Avoir mal » : une souffrance qui affecte le corps. (một sự đau đớn ảnh hưởng cơ thể)</w:t>
+      </w:r>
+    </w:p>
+    <w:p>
+      <w:pPr>
+        <w:shd w:val="clear" w:color="auto" w:fill="FFFFFF"/>
+        <w:spacing w:after="0" w:line="240" w:lineRule="auto"/>
+        <w:rPr>
+          <w:rFonts w:ascii="inherit" w:eastAsia="Times New Roman" w:hAnsi="inherit" w:cs="Segoe UI Historic"/>
+          <w:color w:val="050505"/>
+          <w:sz w:val="23"/>
+          <w:szCs w:val="23"/>
+        </w:rPr>
+      </w:pPr>
+      <w:r>
+        <w:rPr>
+          <w:rFonts w:ascii="inherit" w:eastAsia="Times New Roman" w:hAnsi="inherit" w:cs="Segoe UI Historic"/>
+          <w:color w:val="050505"/>
+          <w:sz w:val="23"/>
+          <w:szCs w:val="23"/>
+        </w:rPr>
+        <w:t>+ Avoir mal à la + nom féminin : J'ai mal à la tête</w:t>
+      </w:r>
+    </w:p>
+    <w:p>
+      <w:pPr>
+        <w:shd w:val="clear" w:color="auto" w:fill="FFFFFF"/>
+        <w:spacing w:after="0" w:line="240" w:lineRule="auto"/>
+        <w:rPr>
+          <w:rFonts w:ascii="inherit" w:eastAsia="Times New Roman" w:hAnsi="inherit" w:cs="Segoe UI Historic"/>
+          <w:color w:val="050505"/>
+          <w:sz w:val="23"/>
+          <w:szCs w:val="23"/>
+        </w:rPr>
+      </w:pPr>
+      <w:r>
+        <w:rPr>
+          <w:rFonts w:ascii="inherit" w:eastAsia="Times New Roman" w:hAnsi="inherit" w:cs="Segoe UI Historic"/>
+          <w:color w:val="050505"/>
+          <w:sz w:val="23"/>
+          <w:szCs w:val="23"/>
+        </w:rPr>
+        <w:t>+ Avoir mal au + nom masculin : J'ai mal au dos.</w:t>
+      </w:r>
+    </w:p>
+    <w:p>
+      <w:pPr>
+        <w:shd w:val="clear" w:color="auto" w:fill="FFFFFF"/>
+        <w:spacing w:after="0" w:line="240" w:lineRule="auto"/>
+        <w:rPr>
+          <w:rFonts w:ascii="inherit" w:eastAsia="Times New Roman" w:hAnsi="inherit" w:cs="Segoe UI Historic"/>
+          <w:color w:val="050505"/>
+          <w:sz w:val="23"/>
+          <w:szCs w:val="23"/>
+        </w:rPr>
+      </w:pPr>
+      <w:r>
+        <w:rPr>
+          <w:rFonts w:ascii="inherit" w:eastAsia="Times New Roman" w:hAnsi="inherit" w:cs="Segoe UI Historic"/>
+          <w:color w:val="050505"/>
+          <w:sz w:val="23"/>
+          <w:szCs w:val="23"/>
+        </w:rPr>
+        <w:t>+ Avoir mal aux + nom pluriel : J'ai mal aux oreilles.</w:t>
       </w:r>
     </w:p>
     <w:p>
@@ -13799,6 +13982,7 @@
   <w:style w:type="character" w:default="1" w:styleId="Policepardfaut">
     <w:name w:val="Default Paragraph Font"/>
     <w:uiPriority w:val="1"/>
+    <w:semiHidden/>
     <w:unhideWhenUsed/>
   </w:style>
   <w:style w:type="table" w:default="1" w:styleId="TableauNormal">

</xml_diff>

<commit_message>
update nom masculin et feminin 04/04/2021
</commit_message>
<xml_diff>
--- a/VOCABULAIRE/VOCABULAIRE SUU TẦM.docx
+++ b/VOCABULAIRE/VOCABULAIRE SUU TẦM.docx
@@ -13378,6 +13378,7 @@
           <w:color w:val="050505"/>
           <w:sz w:val="23"/>
           <w:szCs w:val="23"/>
+          <w:lang w:val="fr-FR"/>
         </w:rPr>
       </w:pPr>
       <w:r>
@@ -13386,6 +13387,7 @@
           <w:color w:val="050505"/>
           <w:sz w:val="23"/>
           <w:szCs w:val="23"/>
+          <w:lang w:val="fr-FR"/>
         </w:rPr>
         <w:t>+ Avoir du mal avec + nom : J'ai du mal avec cet exercice.</w:t>
       </w:r>
@@ -13399,6 +13401,7 @@
           <w:color w:val="050505"/>
           <w:sz w:val="23"/>
           <w:szCs w:val="23"/>
+          <w:lang w:val="fr-FR"/>
         </w:rPr>
       </w:pPr>
       <w:r>
@@ -13407,6 +13410,7 @@
           <w:color w:val="050505"/>
           <w:sz w:val="23"/>
           <w:szCs w:val="23"/>
+          <w:lang w:val="fr-FR"/>
         </w:rPr>
         <w:t>- « Avoir mal » : une souffrance qui affecte le corps. (một sự đau đớn ảnh hưởng cơ thể)</w:t>
       </w:r>
@@ -13420,6 +13424,7 @@
           <w:color w:val="050505"/>
           <w:sz w:val="23"/>
           <w:szCs w:val="23"/>
+          <w:lang w:val="fr-FR"/>
         </w:rPr>
       </w:pPr>
       <w:r>
@@ -13428,6 +13433,7 @@
           <w:color w:val="050505"/>
           <w:sz w:val="23"/>
           <w:szCs w:val="23"/>
+          <w:lang w:val="fr-FR"/>
         </w:rPr>
         <w:t>+ Avoir mal à la + nom féminin : J'ai mal à la tête</w:t>
       </w:r>
@@ -13441,6 +13447,7 @@
           <w:color w:val="050505"/>
           <w:sz w:val="23"/>
           <w:szCs w:val="23"/>
+          <w:lang w:val="fr-FR"/>
         </w:rPr>
       </w:pPr>
       <w:r>
@@ -13449,6 +13456,7 @@
           <w:color w:val="050505"/>
           <w:sz w:val="23"/>
           <w:szCs w:val="23"/>
+          <w:lang w:val="fr-FR"/>
         </w:rPr>
         <w:t>+ Avoir mal au + nom masculin : J'ai mal au dos.</w:t>
       </w:r>
@@ -13462,6 +13470,7 @@
           <w:color w:val="050505"/>
           <w:sz w:val="23"/>
           <w:szCs w:val="23"/>
+          <w:lang w:val="fr-FR"/>
         </w:rPr>
       </w:pPr>
       <w:r>
@@ -13470,8 +13479,245 @@
           <w:color w:val="050505"/>
           <w:sz w:val="23"/>
           <w:szCs w:val="23"/>
+          <w:lang w:val="fr-FR"/>
         </w:rPr>
         <w:t>+ Avoir mal aux + nom pluriel : J'ai mal aux oreilles.</w:t>
+      </w:r>
+    </w:p>
+    <w:p>
+      <w:pPr>
+        <w:rPr>
+          <w:lang w:val="fr-FR"/>
+        </w:rPr>
+      </w:pPr>
+    </w:p>
+    <w:p>
+      <w:pPr>
+        <w:shd w:val="clear" w:color="auto" w:fill="FFFFFF"/>
+        <w:spacing w:after="0" w:line="240" w:lineRule="auto"/>
+        <w:rPr>
+          <w:rFonts w:ascii="inherit" w:eastAsia="Times New Roman" w:hAnsi="inherit" w:cs="Segoe UI Historic"/>
+          <w:color w:val="050505"/>
+          <w:sz w:val="23"/>
+          <w:szCs w:val="23"/>
+          <w:lang w:val="fr-FR"/>
+        </w:rPr>
+      </w:pPr>
+      <w:r>
+        <w:rPr>
+          <w:rFonts w:ascii="inherit" w:eastAsia="Times New Roman" w:hAnsi="inherit" w:cs="Segoe UI Historic"/>
+          <w:color w:val="050505"/>
+          <w:sz w:val="23"/>
+          <w:szCs w:val="23"/>
+          <w:lang w:val="fr-FR"/>
+        </w:rPr>
+        <w:t>DÉMÉNAGER / EMMÉNAGER / AMÉNAGER</w:t>
+      </w:r>
+    </w:p>
+    <w:p>
+      <w:pPr>
+        <w:shd w:val="clear" w:color="auto" w:fill="FFFFFF"/>
+        <w:spacing w:after="0" w:line="240" w:lineRule="auto"/>
+        <w:rPr>
+          <w:rFonts w:ascii="inherit" w:eastAsia="Times New Roman" w:hAnsi="inherit" w:cs="Segoe UI Historic"/>
+          <w:color w:val="050505"/>
+          <w:sz w:val="23"/>
+          <w:szCs w:val="23"/>
+          <w:lang w:val="fr-FR"/>
+        </w:rPr>
+      </w:pPr>
+      <w:r>
+        <w:rPr>
+          <w:rFonts w:ascii="inherit" w:eastAsia="Times New Roman" w:hAnsi="inherit" w:cs="Segoe UI Historic"/>
+          <w:color w:val="050505"/>
+          <w:sz w:val="23"/>
+          <w:szCs w:val="23"/>
+          <w:lang w:val="fr-FR"/>
+        </w:rPr>
+        <w:t>- Déménager : quitter son lieu de résidence actuel (chuyển chỗ ở hiện tại)</w:t>
+      </w:r>
+    </w:p>
+    <w:p>
+      <w:pPr>
+        <w:shd w:val="clear" w:color="auto" w:fill="FFFFFF"/>
+        <w:spacing w:after="0" w:line="240" w:lineRule="auto"/>
+        <w:rPr>
+          <w:rFonts w:ascii="inherit" w:eastAsia="Times New Roman" w:hAnsi="inherit" w:cs="Segoe UI Historic"/>
+          <w:color w:val="050505"/>
+          <w:sz w:val="23"/>
+          <w:szCs w:val="23"/>
+          <w:lang w:val="fr-FR"/>
+        </w:rPr>
+      </w:pPr>
+      <w:r>
+        <w:rPr>
+          <w:rFonts w:ascii="inherit" w:eastAsia="Times New Roman" w:hAnsi="inherit" w:cs="Segoe UI Historic"/>
+          <w:color w:val="050505"/>
+          <w:sz w:val="23"/>
+          <w:szCs w:val="23"/>
+          <w:lang w:val="fr-FR"/>
+        </w:rPr>
+        <w:t>Ex : Le cabinet devrait déménager en avril 2017.</w:t>
+      </w:r>
+    </w:p>
+    <w:p>
+      <w:pPr>
+        <w:shd w:val="clear" w:color="auto" w:fill="FFFFFF"/>
+        <w:spacing w:after="0" w:line="240" w:lineRule="auto"/>
+        <w:rPr>
+          <w:rFonts w:ascii="inherit" w:eastAsia="Times New Roman" w:hAnsi="inherit" w:cs="Segoe UI Historic"/>
+          <w:color w:val="050505"/>
+          <w:sz w:val="23"/>
+          <w:szCs w:val="23"/>
+          <w:lang w:val="fr-FR"/>
+        </w:rPr>
+      </w:pPr>
+      <w:r>
+        <w:rPr>
+          <w:rFonts w:ascii="inherit" w:eastAsia="Times New Roman" w:hAnsi="inherit" w:cs="Segoe UI Historic"/>
+          <w:color w:val="050505"/>
+          <w:sz w:val="23"/>
+          <w:szCs w:val="23"/>
+          <w:lang w:val="fr-FR"/>
+        </w:rPr>
+        <w:t>- Emménager : s'installer dans un nouveau logement (chuyển vào chỗ ở mới)</w:t>
+      </w:r>
+    </w:p>
+    <w:p>
+      <w:pPr>
+        <w:shd w:val="clear" w:color="auto" w:fill="FFFFFF"/>
+        <w:spacing w:after="0" w:line="240" w:lineRule="auto"/>
+        <w:rPr>
+          <w:rFonts w:ascii="inherit" w:eastAsia="Times New Roman" w:hAnsi="inherit" w:cs="Segoe UI Historic"/>
+          <w:color w:val="050505"/>
+          <w:sz w:val="23"/>
+          <w:szCs w:val="23"/>
+          <w:lang w:val="fr-FR"/>
+        </w:rPr>
+      </w:pPr>
+      <w:r>
+        <w:rPr>
+          <w:rFonts w:ascii="inherit" w:eastAsia="Times New Roman" w:hAnsi="inherit" w:cs="Segoe UI Historic"/>
+          <w:color w:val="050505"/>
+          <w:sz w:val="23"/>
+          <w:szCs w:val="23"/>
+          <w:lang w:val="fr-FR"/>
+        </w:rPr>
+        <w:lastRenderedPageBreak/>
+        <w:t>Ex : Nous avons emménagé dans cet appartement tout de suite après notre mariage.</w:t>
+      </w:r>
+    </w:p>
+    <w:p>
+      <w:pPr>
+        <w:shd w:val="clear" w:color="auto" w:fill="FFFFFF"/>
+        <w:spacing w:after="0" w:line="240" w:lineRule="auto"/>
+        <w:rPr>
+          <w:rFonts w:ascii="inherit" w:eastAsia="Times New Roman" w:hAnsi="inherit" w:cs="Segoe UI Historic"/>
+          <w:color w:val="050505"/>
+          <w:sz w:val="23"/>
+          <w:szCs w:val="23"/>
+          <w:lang w:val="fr-FR"/>
+        </w:rPr>
+      </w:pPr>
+      <w:r>
+        <w:rPr>
+          <w:rFonts w:ascii="inherit" w:eastAsia="Times New Roman" w:hAnsi="inherit" w:cs="Segoe UI Historic"/>
+          <w:color w:val="050505"/>
+          <w:sz w:val="23"/>
+          <w:szCs w:val="23"/>
+          <w:lang w:val="fr-FR"/>
+        </w:rPr>
+        <w:t>- Aménager : préparer, organiser, disposer son logement dans un but précis (chuẩn bị, sắp xếp nơi ở)</w:t>
+      </w:r>
+    </w:p>
+    <w:p>
+      <w:pPr>
+        <w:shd w:val="clear" w:color="auto" w:fill="FFFFFF"/>
+        <w:spacing w:after="0" w:line="240" w:lineRule="auto"/>
+        <w:rPr>
+          <w:rFonts w:ascii="inherit" w:eastAsia="Times New Roman" w:hAnsi="inherit" w:cs="Segoe UI Historic"/>
+          <w:color w:val="050505"/>
+          <w:sz w:val="23"/>
+          <w:szCs w:val="23"/>
+          <w:lang w:val="fr-FR"/>
+        </w:rPr>
+      </w:pPr>
+      <w:r>
+        <w:rPr>
+          <w:rFonts w:ascii="inherit" w:eastAsia="Times New Roman" w:hAnsi="inherit" w:cs="Segoe UI Historic"/>
+          <w:color w:val="050505"/>
+          <w:sz w:val="23"/>
+          <w:szCs w:val="23"/>
+          <w:lang w:val="fr-FR"/>
+        </w:rPr>
+        <w:t>Ex : Marie a aménagé son appartement de façon qu’il soit très chaleureux.</w:t>
+      </w:r>
+    </w:p>
+    <w:p>
+      <w:pPr>
+        <w:rPr>
+          <w:lang w:val="fr-FR"/>
+        </w:rPr>
+      </w:pPr>
+    </w:p>
+    <w:p>
+      <w:pPr>
+        <w:rPr>
+          <w:lang w:val="fr-FR"/>
+        </w:rPr>
+      </w:pPr>
+      <w:r>
+        <w:rPr>
+          <w:noProof/>
+        </w:rPr>
+        <w:drawing>
+          <wp:inline distT="0" distB="0" distL="0" distR="0" wp14:anchorId="7A9530B2" wp14:editId="3513BACB">
+            <wp:extent cx="5732145" cy="5732145"/>
+            <wp:effectExtent l="0" t="0" r="1905" b="1905"/>
+            <wp:docPr id="4" name="Image 4" descr="Có thể là tranh biếm họa về văn bản"/>
+            <wp:cNvGraphicFramePr>
+              <a:graphicFrameLocks xmlns:a="http://schemas.openxmlformats.org/drawingml/2006/main" noChangeAspect="1"/>
+            </wp:cNvGraphicFramePr>
+            <a:graphic xmlns:a="http://schemas.openxmlformats.org/drawingml/2006/main">
+              <a:graphicData uri="http://schemas.openxmlformats.org/drawingml/2006/picture">
+                <pic:pic xmlns:pic="http://schemas.openxmlformats.org/drawingml/2006/picture">
+                  <pic:nvPicPr>
+                    <pic:cNvPr id="0" name="Picture 1" descr="Có thể là tranh biếm họa về văn bản"/>
+                    <pic:cNvPicPr>
+                      <a:picLocks noChangeAspect="1" noChangeArrowheads="1"/>
+                    </pic:cNvPicPr>
+                  </pic:nvPicPr>
+                  <pic:blipFill>
+                    <a:blip r:embed="rId8" cstate="print">
+                      <a:extLst>
+                        <a:ext uri="{28A0092B-C50C-407E-A947-70E740481C1C}">
+                          <a14:useLocalDpi xmlns:a14="http://schemas.microsoft.com/office/drawing/2010/main" val="0"/>
+                        </a:ext>
+                      </a:extLst>
+                    </a:blip>
+                    <a:srcRect/>
+                    <a:stretch>
+                      <a:fillRect/>
+                    </a:stretch>
+                  </pic:blipFill>
+                  <pic:spPr bwMode="auto">
+                    <a:xfrm>
+                      <a:off x="0" y="0"/>
+                      <a:ext cx="5732145" cy="5732145"/>
+                    </a:xfrm>
+                    <a:prstGeom prst="rect">
+                      <a:avLst/>
+                    </a:prstGeom>
+                    <a:noFill/>
+                    <a:ln>
+                      <a:noFill/>
+                    </a:ln>
+                  </pic:spPr>
+                </pic:pic>
+              </a:graphicData>
+            </a:graphic>
+          </wp:inline>
+        </w:drawing>
       </w:r>
     </w:p>
     <w:p>

</xml_diff>